<commit_message>
Add agent5 to show the learning improvement
</commit_message>
<xml_diff>
--- a/smartcab/Report.docx
+++ b/smartcab/Report.docx
@@ -1222,6 +1222,7 @@
     <w:p>
       <w:pPr>
         <w:rPr>
+          <w:rFonts w:hint="eastAsia"/>
           <w:i/>
           <w:color w:val="0070C0"/>
           <w:lang w:eastAsia="zh-CN"/>
@@ -1395,6 +1396,201 @@
           <w:color w:val="0070C0"/>
           <w:lang w:eastAsia="zh-CN"/>
         </w:rPr>
+        <w:t>Here</w:t>
+      </w:r>
+      <w:r>
+        <w:rPr>
+          <w:i/>
+          <w:color w:val="0070C0"/>
+          <w:lang w:eastAsia="zh-CN"/>
+        </w:rPr>
+        <w:t>,</w:t>
+      </w:r>
+      <w:r>
+        <w:rPr>
+          <w:i/>
+          <w:color w:val="0070C0"/>
+          <w:lang w:eastAsia="zh-CN"/>
+        </w:rPr>
+        <w:t xml:space="preserve"> what </w:t>
+      </w:r>
+      <w:r>
+        <w:rPr>
+          <w:rFonts w:hint="eastAsia"/>
+          <w:i/>
+          <w:color w:val="0070C0"/>
+          <w:lang w:eastAsia="zh-CN"/>
+        </w:rPr>
+        <w:t xml:space="preserve">the agent need to learn is </w:t>
+      </w:r>
+      <w:r>
+        <w:rPr>
+          <w:i/>
+          <w:color w:val="0070C0"/>
+          <w:lang w:eastAsia="zh-CN"/>
+        </w:rPr>
+        <w:t>exactly</w:t>
+      </w:r>
+      <w:r>
+        <w:rPr>
+          <w:rFonts w:hint="eastAsia"/>
+          <w:i/>
+          <w:color w:val="0070C0"/>
+          <w:lang w:eastAsia="zh-CN"/>
+        </w:rPr>
+        <w:t xml:space="preserve"> </w:t>
+      </w:r>
+      <w:r>
+        <w:rPr>
+          <w:i/>
+          <w:color w:val="0070C0"/>
+          <w:lang w:eastAsia="zh-CN"/>
+        </w:rPr>
+        <w:t>what</w:t>
+      </w:r>
+      <w:r>
+        <w:rPr>
+          <w:rFonts w:hint="eastAsia"/>
+          <w:i/>
+          <w:color w:val="0070C0"/>
+          <w:lang w:eastAsia="zh-CN"/>
+        </w:rPr>
+        <w:t xml:space="preserve"> the US traffic rules</w:t>
+      </w:r>
+      <w:r>
+        <w:rPr>
+          <w:i/>
+          <w:color w:val="0070C0"/>
+          <w:lang w:eastAsia="zh-CN"/>
+        </w:rPr>
+        <w:t xml:space="preserve"> are.</w:t>
+      </w:r>
+      <w:r>
+        <w:rPr>
+          <w:i/>
+          <w:color w:val="0070C0"/>
+          <w:lang w:eastAsia="zh-CN"/>
+        </w:rPr>
+        <w:t xml:space="preserve"> For example,</w:t>
+      </w:r>
+      <w:r>
+        <w:rPr>
+          <w:rFonts w:hint="eastAsia"/>
+          <w:i/>
+          <w:color w:val="0070C0"/>
+          <w:lang w:eastAsia="zh-CN"/>
+        </w:rPr>
+        <w:t xml:space="preserve"> suppose the </w:t>
+      </w:r>
+      <w:r>
+        <w:rPr>
+          <w:i/>
+          <w:color w:val="0070C0"/>
+          <w:lang w:eastAsia="zh-CN"/>
+        </w:rPr>
+        <w:t>‘</w:t>
+      </w:r>
+      <w:r>
+        <w:rPr>
+          <w:rFonts w:hint="eastAsia"/>
+          <w:i/>
+          <w:color w:val="0070C0"/>
+          <w:lang w:eastAsia="zh-CN"/>
+        </w:rPr>
+        <w:t>nex</w:t>
+      </w:r>
+      <w:r>
+        <w:rPr>
+          <w:i/>
+          <w:color w:val="0070C0"/>
+          <w:lang w:eastAsia="zh-CN"/>
+        </w:rPr>
+        <w:t>t</w:t>
+      </w:r>
+      <w:r>
+        <w:rPr>
+          <w:rFonts w:hint="eastAsia"/>
+          <w:i/>
+          <w:color w:val="0070C0"/>
+          <w:lang w:eastAsia="zh-CN"/>
+        </w:rPr>
+        <w:t>_waypoint</w:t>
+      </w:r>
+      <w:r>
+        <w:rPr>
+          <w:i/>
+          <w:color w:val="0070C0"/>
+          <w:lang w:eastAsia="zh-CN"/>
+        </w:rPr>
+        <w:t>’</w:t>
+      </w:r>
+      <w:r>
+        <w:rPr>
+          <w:rFonts w:hint="eastAsia"/>
+          <w:i/>
+          <w:color w:val="0070C0"/>
+          <w:lang w:eastAsia="zh-CN"/>
+        </w:rPr>
+        <w:t xml:space="preserve"> is left,</w:t>
+      </w:r>
+      <w:r>
+        <w:rPr>
+          <w:i/>
+          <w:color w:val="0070C0"/>
+          <w:lang w:eastAsia="zh-CN"/>
+        </w:rPr>
+        <w:t xml:space="preserve"> if the traffic light red, the agent need to stop with ‘None’. And if the traffic is green and there </w:t>
+      </w:r>
+      <w:r>
+        <w:rPr>
+          <w:i/>
+          <w:color w:val="0070C0"/>
+          <w:lang w:eastAsia="zh-CN"/>
+        </w:rPr>
+        <w:t>is</w:t>
+      </w:r>
+      <w:r>
+        <w:rPr>
+          <w:i/>
+          <w:color w:val="0070C0"/>
+          <w:lang w:eastAsia="zh-CN"/>
+        </w:rPr>
+        <w:t xml:space="preserve"> oncoming traffic, the agent need to stop. Otherwise, the agent need to turn left.</w:t>
+      </w:r>
+      <w:r>
+        <w:rPr>
+          <w:i/>
+          <w:color w:val="0070C0"/>
+          <w:lang w:eastAsia="zh-CN"/>
+        </w:rPr>
+        <w:t xml:space="preserve"> </w:t>
+      </w:r>
+    </w:p>
+    <w:p>
+      <w:pPr>
+        <w:rPr>
+          <w:rFonts w:hint="eastAsia"/>
+          <w:i/>
+          <w:color w:val="0070C0"/>
+          <w:lang w:eastAsia="zh-CN"/>
+        </w:rPr>
+      </w:pPr>
+    </w:p>
+    <w:p>
+      <w:pPr>
+        <w:rPr>
+          <w:rFonts w:hint="eastAsia"/>
+          <w:i/>
+          <w:color w:val="0070C0"/>
+          <w:lang w:eastAsia="zh-CN"/>
+        </w:rPr>
+      </w:pPr>
+      <w:r>
+        <w:rPr>
+          <w:i/>
+          <w:color w:val="0070C0"/>
+          <w:lang w:eastAsia="zh-CN"/>
+        </w:rPr>
         <w:t>The third is counting down the deadline.</w:t>
       </w:r>
       <w:r>
@@ -1404,6 +1600,88 @@
           <w:lang w:eastAsia="zh-CN"/>
         </w:rPr>
         <w:t xml:space="preserve"> </w:t>
+      </w:r>
+      <w:r>
+        <w:rPr>
+          <w:i/>
+          <w:color w:val="0070C0"/>
+          <w:lang w:eastAsia="zh-CN"/>
+        </w:rPr>
+        <w:t xml:space="preserve">In this case, </w:t>
+      </w:r>
+      <w:r>
+        <w:rPr>
+          <w:i/>
+          <w:color w:val="0070C0"/>
+          <w:lang w:eastAsia="zh-CN"/>
+        </w:rPr>
+        <w:t>it’</w:t>
+      </w:r>
+      <w:r>
+        <w:rPr>
+          <w:rFonts w:hint="eastAsia"/>
+          <w:i/>
+          <w:color w:val="0070C0"/>
+          <w:lang w:eastAsia="zh-CN"/>
+        </w:rPr>
+        <w:t xml:space="preserve">s not a good idea to include the deadline into the state. For 100 trials, there are going to 100 times the current </w:t>
+      </w:r>
+      <w:r>
+        <w:rPr>
+          <w:i/>
+          <w:color w:val="0070C0"/>
+          <w:lang w:eastAsia="zh-CN"/>
+        </w:rPr>
+        <w:t>space.</w:t>
+      </w:r>
+      <w:r>
+        <w:rPr>
+          <w:i/>
+          <w:color w:val="0070C0"/>
+          <w:lang w:eastAsia="zh-CN"/>
+        </w:rPr>
+        <w:t xml:space="preserve"> I</w:t>
+      </w:r>
+      <w:r>
+        <w:rPr>
+          <w:i/>
+          <w:color w:val="0070C0"/>
+          <w:lang w:eastAsia="zh-CN"/>
+        </w:rPr>
+        <w:t>f we want to have more trials</w:t>
+      </w:r>
+      <w:r>
+        <w:rPr>
+          <w:i/>
+          <w:color w:val="0070C0"/>
+          <w:lang w:eastAsia="zh-CN"/>
+        </w:rPr>
+        <w:t>, the space is going to be huge.</w:t>
+      </w:r>
+      <w:r>
+        <w:rPr>
+          <w:i/>
+          <w:color w:val="0070C0"/>
+          <w:lang w:eastAsia="zh-CN"/>
+        </w:rPr>
+        <w:t xml:space="preserve"> </w:t>
+      </w:r>
+      <w:r>
+        <w:rPr>
+          <w:i/>
+          <w:color w:val="0070C0"/>
+          <w:lang w:eastAsia="zh-CN"/>
+        </w:rPr>
+        <w:t>It’</w:t>
+      </w:r>
+      <w:r>
+        <w:rPr>
+          <w:rFonts w:hint="eastAsia"/>
+          <w:i/>
+          <w:color w:val="0070C0"/>
+          <w:lang w:eastAsia="zh-CN"/>
+        </w:rPr>
+        <w:t>s quite inefficient.</w:t>
       </w:r>
     </w:p>
     <w:p>
@@ -1755,7 +2033,6 @@
         <w:autoSpaceDN w:val="0"/>
         <w:adjustRightInd w:val="0"/>
         <w:rPr>
-          <w:rFonts w:hint="eastAsia"/>
           <w:i/>
           <w:color w:val="0070C0"/>
           <w:lang w:eastAsia="zh-CN"/>
@@ -1769,19 +2046,27 @@
         <w:autoSpaceDN w:val="0"/>
         <w:adjustRightInd w:val="0"/>
         <w:rPr>
+          <w:i/>
+          <w:color w:val="0070C0"/>
+          <w:lang w:eastAsia="zh-CN"/>
+        </w:rPr>
+      </w:pPr>
+      <w:r>
+        <w:rPr>
           <w:rFonts w:hint="eastAsia"/>
           <w:i/>
           <w:color w:val="0070C0"/>
           <w:lang w:eastAsia="zh-CN"/>
         </w:rPr>
-      </w:pPr>
-      <w:r>
-        <w:rPr>
-          <w:i/>
-          <w:color w:val="0070C0"/>
-          <w:lang w:eastAsia="zh-CN"/>
-        </w:rPr>
-        <w:t>Unlike the agent2.py where each state always has a positive reward, agent3 makes some mistakes by having negative rewards</w:t>
+        <w:t xml:space="preserve">Compared with agent.py with random choices of action, agent3 is more </w:t>
+      </w:r>
+      <w:r>
+        <w:rPr>
+          <w:i/>
+          <w:color w:val="0070C0"/>
+          <w:lang w:eastAsia="zh-CN"/>
+        </w:rPr>
+        <w:t>efficient</w:t>
       </w:r>
       <w:r>
         <w:rPr>
@@ -1790,71 +2075,82 @@
           <w:color w:val="0070C0"/>
           <w:lang w:eastAsia="zh-CN"/>
         </w:rPr>
-        <w:t>. But</w:t>
-      </w:r>
-      <w:r>
-        <w:rPr>
-          <w:i/>
-          <w:color w:val="0070C0"/>
-          <w:lang w:eastAsia="zh-CN"/>
-        </w:rPr>
         <w:t xml:space="preserve"> </w:t>
       </w:r>
       <w:r>
         <w:rPr>
-          <w:i/>
-          <w:color w:val="0070C0"/>
-          <w:lang w:eastAsia="zh-CN"/>
-        </w:rPr>
-        <w:t>the agent</w:t>
-      </w:r>
-      <w:r>
-        <w:rPr>
-          <w:i/>
-          <w:color w:val="0070C0"/>
-          <w:lang w:eastAsia="zh-CN"/>
-        </w:rPr>
-        <w:t>3</w:t>
-      </w:r>
-      <w:r>
-        <w:rPr>
-          <w:i/>
-          <w:color w:val="0070C0"/>
-          <w:lang w:eastAsia="zh-CN"/>
-        </w:rPr>
-        <w:t xml:space="preserve"> could reach the target</w:t>
-      </w:r>
-      <w:r>
-        <w:rPr>
-          <w:i/>
-          <w:color w:val="0070C0"/>
-          <w:lang w:eastAsia="zh-CN"/>
-        </w:rPr>
-        <w:t xml:space="preserve"> </w:t>
-      </w:r>
-      <w:r>
-        <w:rPr>
-          <w:i/>
-          <w:color w:val="0070C0"/>
-          <w:lang w:eastAsia="zh-CN"/>
-        </w:rPr>
-        <w:t>with the help of</w:t>
-      </w:r>
-      <w:r>
-        <w:rPr>
-          <w:i/>
-          <w:color w:val="0070C0"/>
-          <w:lang w:eastAsia="zh-CN"/>
-        </w:rPr>
-        <w:t xml:space="preserve"> Q-Learning update.</w:t>
-      </w:r>
-      <w:r>
-        <w:rPr>
-          <w:i/>
-          <w:color w:val="0070C0"/>
-          <w:lang w:eastAsia="zh-CN"/>
-        </w:rPr>
-        <w:t xml:space="preserve"> </w:t>
+          <w:rFonts w:hint="eastAsia"/>
+          <w:i/>
+          <w:color w:val="0070C0"/>
+          <w:lang w:eastAsia="zh-CN"/>
+        </w:rPr>
+        <w:t>to reach the target</w:t>
+      </w:r>
+      <w:r>
+        <w:rPr>
+          <w:i/>
+          <w:color w:val="0070C0"/>
+          <w:lang w:eastAsia="zh-CN"/>
+        </w:rPr>
+        <w:t xml:space="preserve"> with less deadlines and aborts</w:t>
+      </w:r>
+      <w:r>
+        <w:rPr>
+          <w:rFonts w:hint="eastAsia"/>
+          <w:i/>
+          <w:color w:val="0070C0"/>
+          <w:lang w:eastAsia="zh-CN"/>
+        </w:rPr>
+        <w:t>. And it obeys the traffic rules better</w:t>
+      </w:r>
+      <w:r>
+        <w:rPr>
+          <w:i/>
+          <w:color w:val="0070C0"/>
+          <w:lang w:eastAsia="zh-CN"/>
+        </w:rPr>
+        <w:t xml:space="preserve"> in the last trials</w:t>
+      </w:r>
+      <w:r>
+        <w:rPr>
+          <w:i/>
+          <w:color w:val="0070C0"/>
+          <w:lang w:eastAsia="zh-CN"/>
+        </w:rPr>
+        <w:t>,</w:t>
+      </w:r>
+      <w:r>
+        <w:rPr>
+          <w:i/>
+          <w:color w:val="0070C0"/>
+          <w:lang w:eastAsia="zh-CN"/>
+        </w:rPr>
+        <w:t xml:space="preserve"> although it broke rules at the beginning.</w:t>
+      </w:r>
+      <w:r>
+        <w:rPr>
+          <w:i/>
+          <w:color w:val="0070C0"/>
+          <w:lang w:eastAsia="zh-CN"/>
+        </w:rPr>
+        <w:t xml:space="preserve"> Besides, the </w:t>
+      </w:r>
+      <w:r>
+        <w:rPr>
+          <w:i/>
+          <w:color w:val="0070C0"/>
+          <w:lang w:eastAsia="zh-CN"/>
+        </w:rPr>
+        <w:t>total rewards</w:t>
+      </w:r>
+      <w:r>
+        <w:rPr>
+          <w:rFonts w:hint="eastAsia"/>
+          <w:i/>
+          <w:color w:val="0070C0"/>
+          <w:lang w:eastAsia="zh-CN"/>
+        </w:rPr>
+        <w:t xml:space="preserve"> are positively higher random agent, meaning that the agent3 has learned from the previous trials.</w:t>
       </w:r>
     </w:p>
     <w:p>
@@ -1864,11 +2160,149 @@
         <w:autoSpaceDN w:val="0"/>
         <w:adjustRightInd w:val="0"/>
         <w:rPr>
+          <w:i/>
+          <w:color w:val="0070C0"/>
+          <w:lang w:eastAsia="zh-CN"/>
+        </w:rPr>
+      </w:pPr>
+    </w:p>
+    <w:p>
+      <w:pPr>
+        <w:widowControl w:val="0"/>
+        <w:autoSpaceDE w:val="0"/>
+        <w:autoSpaceDN w:val="0"/>
+        <w:adjustRightInd w:val="0"/>
+        <w:rPr>
+          <w:i/>
+          <w:color w:val="0070C0"/>
+          <w:lang w:eastAsia="zh-CN"/>
+        </w:rPr>
+      </w:pPr>
+      <w:r>
+        <w:rPr>
+          <w:i/>
+          <w:color w:val="0070C0"/>
+          <w:lang w:eastAsia="zh-CN"/>
+        </w:rPr>
+        <w:t>Unlike the agent2.py where each state always has a positive reward</w:t>
+      </w:r>
+      <w:r>
+        <w:rPr>
+          <w:i/>
+          <w:color w:val="0070C0"/>
+          <w:lang w:eastAsia="zh-CN"/>
+        </w:rPr>
+        <w:t xml:space="preserve"> given traffic rules</w:t>
+      </w:r>
+      <w:r>
+        <w:rPr>
+          <w:i/>
+          <w:color w:val="0070C0"/>
+          <w:lang w:eastAsia="zh-CN"/>
+        </w:rPr>
+        <w:t xml:space="preserve">, agent3 makes some mistakes especially at the beginning, showing </w:t>
+      </w:r>
+      <w:r>
+        <w:rPr>
+          <w:i/>
+          <w:color w:val="0070C0"/>
+          <w:lang w:eastAsia="zh-CN"/>
+        </w:rPr>
+        <w:t>negative rewards</w:t>
+      </w:r>
+      <w:r>
+        <w:rPr>
+          <w:i/>
+          <w:color w:val="0070C0"/>
+          <w:lang w:eastAsia="zh-CN"/>
+        </w:rPr>
+        <w:t xml:space="preserve"> at each state</w:t>
+      </w:r>
+      <w:r>
+        <w:rPr>
           <w:rFonts w:hint="eastAsia"/>
           <w:i/>
           <w:color w:val="0070C0"/>
           <w:lang w:eastAsia="zh-CN"/>
         </w:rPr>
+        <w:t>. But</w:t>
+      </w:r>
+      <w:r>
+        <w:rPr>
+          <w:i/>
+          <w:color w:val="0070C0"/>
+          <w:lang w:eastAsia="zh-CN"/>
+        </w:rPr>
+        <w:t xml:space="preserve"> </w:t>
+      </w:r>
+      <w:r>
+        <w:rPr>
+          <w:i/>
+          <w:color w:val="0070C0"/>
+          <w:lang w:eastAsia="zh-CN"/>
+        </w:rPr>
+        <w:t>the agent</w:t>
+      </w:r>
+      <w:r>
+        <w:rPr>
+          <w:i/>
+          <w:color w:val="0070C0"/>
+          <w:lang w:eastAsia="zh-CN"/>
+        </w:rPr>
+        <w:t>3</w:t>
+      </w:r>
+      <w:r>
+        <w:rPr>
+          <w:i/>
+          <w:color w:val="0070C0"/>
+          <w:lang w:eastAsia="zh-CN"/>
+        </w:rPr>
+        <w:t xml:space="preserve"> could reach the target</w:t>
+      </w:r>
+      <w:r>
+        <w:rPr>
+          <w:i/>
+          <w:color w:val="0070C0"/>
+          <w:lang w:eastAsia="zh-CN"/>
+        </w:rPr>
+        <w:t xml:space="preserve"> </w:t>
+      </w:r>
+      <w:r>
+        <w:rPr>
+          <w:i/>
+          <w:color w:val="0070C0"/>
+          <w:lang w:eastAsia="zh-CN"/>
+        </w:rPr>
+        <w:t>with the help of</w:t>
+      </w:r>
+      <w:r>
+        <w:rPr>
+          <w:i/>
+          <w:color w:val="0070C0"/>
+          <w:lang w:eastAsia="zh-CN"/>
+        </w:rPr>
+        <w:t xml:space="preserve"> Q-Learning update finally, and it improved the performance in the last trials.</w:t>
+      </w:r>
+      <w:r>
+        <w:rPr>
+          <w:i/>
+          <w:color w:val="0070C0"/>
+          <w:lang w:eastAsia="zh-CN"/>
+        </w:rPr>
+        <w:t xml:space="preserve"> We can see more 0 or positive rewards at last.</w:t>
+      </w:r>
+    </w:p>
+    <w:p>
+      <w:pPr>
+        <w:widowControl w:val="0"/>
+        <w:autoSpaceDE w:val="0"/>
+        <w:autoSpaceDN w:val="0"/>
+        <w:adjustRightInd w:val="0"/>
+        <w:rPr>
+          <w:i/>
+          <w:color w:val="0070C0"/>
+          <w:lang w:eastAsia="zh-CN"/>
+        </w:rPr>
       </w:pPr>
     </w:p>
     <w:p>
@@ -1943,127 +2377,347 @@
         <w:spacing w:before="0" w:beforeAutospacing="0" w:after="225" w:afterAutospacing="0" w:line="357" w:lineRule="atLeast"/>
         <w:rPr>
           <w:rStyle w:val="Emphasis"/>
+          <w:rFonts w:ascii="Helvetica Neue" w:hAnsi="Helvetica Neue"/>
+          <w:color w:val="0070C0"/>
+          <w:sz w:val="21"/>
+          <w:szCs w:val="21"/>
+          <w:lang w:eastAsia="zh-CN"/>
+        </w:rPr>
+      </w:pPr>
+      <w:r>
+        <w:rPr>
+          <w:rStyle w:val="Emphasis"/>
+          <w:rFonts w:ascii="Helvetica Neue" w:hAnsi="Helvetica Neue"/>
+          <w:color w:val="0070C0"/>
+          <w:sz w:val="21"/>
+          <w:szCs w:val="21"/>
+          <w:lang w:eastAsia="zh-CN"/>
+        </w:rPr>
+        <w:t xml:space="preserve">In the agent4.py, </w:t>
+      </w:r>
+      <w:r>
+        <w:rPr>
+          <w:rStyle w:val="Emphasis"/>
+          <w:rFonts w:ascii="Helvetica Neue" w:hAnsi="Helvetica Neue"/>
+          <w:color w:val="0070C0"/>
+          <w:sz w:val="21"/>
+          <w:szCs w:val="21"/>
+          <w:lang w:eastAsia="zh-CN"/>
+        </w:rPr>
+        <w:t>we would test</w:t>
+      </w:r>
+      <w:r>
+        <w:rPr>
+          <w:rStyle w:val="Emphasis"/>
+          <w:rFonts w:ascii="Helvetica Neue" w:hAnsi="Helvetica Neue"/>
+          <w:color w:val="0070C0"/>
+          <w:sz w:val="21"/>
+          <w:szCs w:val="21"/>
+          <w:lang w:eastAsia="zh-CN"/>
+        </w:rPr>
+        <w:t xml:space="preserve"> combination</w:t>
+      </w:r>
+      <w:r>
+        <w:rPr>
+          <w:rStyle w:val="Emphasis"/>
+          <w:rFonts w:ascii="Helvetica Neue" w:hAnsi="Helvetica Neue"/>
+          <w:color w:val="0070C0"/>
+          <w:sz w:val="21"/>
+          <w:szCs w:val="21"/>
+          <w:lang w:eastAsia="zh-CN"/>
+        </w:rPr>
+        <w:t>s</w:t>
+      </w:r>
+      <w:r>
+        <w:rPr>
+          <w:rStyle w:val="Emphasis"/>
+          <w:rFonts w:ascii="Helvetica Neue" w:hAnsi="Helvetica Neue"/>
+          <w:color w:val="0070C0"/>
+          <w:sz w:val="21"/>
+          <w:szCs w:val="21"/>
+          <w:lang w:eastAsia="zh-CN"/>
+        </w:rPr>
+        <w:t xml:space="preserve"> of</w:t>
+      </w:r>
+      <w:r>
+        <w:rPr>
+          <w:rStyle w:val="Emphasis"/>
+          <w:rFonts w:ascii="Helvetica Neue" w:hAnsi="Helvetica Neue"/>
+          <w:color w:val="0070C0"/>
+          <w:sz w:val="21"/>
+          <w:szCs w:val="21"/>
+          <w:lang w:eastAsia="zh-CN"/>
+        </w:rPr>
+        <w:t xml:space="preserve"> learning rate </w:t>
+      </w:r>
+      <w:r>
+        <w:rPr>
+          <w:rStyle w:val="Emphasis"/>
+          <w:rFonts w:ascii="Helvetica Neue" w:hAnsi="Helvetica Neue"/>
+          <w:color w:val="0070C0"/>
+          <w:sz w:val="21"/>
+          <w:szCs w:val="21"/>
+          <w:lang w:eastAsia="zh-CN"/>
+        </w:rPr>
+        <w:t xml:space="preserve">alpha, </w:t>
+      </w:r>
+      <w:r>
+        <w:rPr>
+          <w:rStyle w:val="Emphasis"/>
+          <w:rFonts w:ascii="Helvetica Neue" w:hAnsi="Helvetica Neue"/>
+          <w:color w:val="0070C0"/>
+          <w:sz w:val="21"/>
+          <w:szCs w:val="21"/>
+          <w:lang w:eastAsia="zh-CN"/>
+        </w:rPr>
+        <w:t>discount factor</w:t>
+      </w:r>
+      <w:r>
+        <w:rPr>
+          <w:rStyle w:val="Emphasis"/>
+          <w:rFonts w:ascii="Helvetica Neue" w:hAnsi="Helvetica Neue"/>
+          <w:color w:val="0070C0"/>
+          <w:sz w:val="21"/>
+          <w:szCs w:val="21"/>
+          <w:lang w:eastAsia="zh-CN"/>
+        </w:rPr>
+        <w:t xml:space="preserve"> gamma</w:t>
+      </w:r>
+      <w:r>
+        <w:rPr>
+          <w:rStyle w:val="Emphasis"/>
+          <w:rFonts w:ascii="Helvetica Neue" w:hAnsi="Helvetica Neue"/>
+          <w:color w:val="0070C0"/>
+          <w:sz w:val="21"/>
+          <w:szCs w:val="21"/>
+          <w:lang w:eastAsia="zh-CN"/>
+        </w:rPr>
+        <w:t xml:space="preserve"> and exploration epsilon</w:t>
+      </w:r>
+      <w:r>
+        <w:rPr>
+          <w:rStyle w:val="Emphasis"/>
+          <w:rFonts w:ascii="Helvetica Neue" w:hAnsi="Helvetica Neue"/>
+          <w:color w:val="0070C0"/>
+          <w:sz w:val="21"/>
+          <w:szCs w:val="21"/>
+          <w:lang w:eastAsia="zh-CN"/>
+        </w:rPr>
+        <w:t>.</w:t>
+      </w:r>
+      <w:r>
+        <w:rPr>
+          <w:rStyle w:val="Emphasis"/>
+          <w:rFonts w:ascii="Helvetica Neue" w:hAnsi="Helvetica Neue"/>
+          <w:color w:val="0070C0"/>
+          <w:sz w:val="21"/>
+          <w:szCs w:val="21"/>
+          <w:lang w:eastAsia="zh-CN"/>
+        </w:rPr>
+        <w:t xml:space="preserve"> </w:t>
+      </w:r>
+      <w:r>
+        <w:rPr>
+          <w:rStyle w:val="Emphasis"/>
+          <w:rFonts w:ascii="Helvetica Neue" w:hAnsi="Helvetica Neue"/>
+          <w:color w:val="0070C0"/>
+          <w:sz w:val="21"/>
+          <w:szCs w:val="21"/>
+          <w:lang w:eastAsia="zh-CN"/>
+        </w:rPr>
+        <w:t xml:space="preserve">In order to count the successful </w:t>
+      </w:r>
+      <w:r>
+        <w:rPr>
+          <w:rStyle w:val="Emphasis"/>
           <w:rFonts w:ascii="Helvetica Neue" w:hAnsi="Helvetica Neue" w:hint="eastAsia"/>
           <w:color w:val="0070C0"/>
           <w:sz w:val="21"/>
           <w:szCs w:val="21"/>
           <w:lang w:eastAsia="zh-CN"/>
         </w:rPr>
-      </w:pPr>
-      <w:r>
-        <w:rPr>
-          <w:rStyle w:val="Emphasis"/>
-          <w:rFonts w:ascii="Helvetica Neue" w:hAnsi="Helvetica Neue"/>
-          <w:color w:val="0070C0"/>
-          <w:sz w:val="21"/>
-          <w:szCs w:val="21"/>
-          <w:lang w:eastAsia="zh-CN"/>
-        </w:rPr>
-        <w:t xml:space="preserve">In the agent4.py, </w:t>
-      </w:r>
-      <w:r>
-        <w:rPr>
-          <w:rStyle w:val="Emphasis"/>
-          <w:rFonts w:ascii="Helvetica Neue" w:hAnsi="Helvetica Neue"/>
-          <w:color w:val="0070C0"/>
-          <w:sz w:val="21"/>
-          <w:szCs w:val="21"/>
-          <w:lang w:eastAsia="zh-CN"/>
-        </w:rPr>
-        <w:t>we would test</w:t>
-      </w:r>
-      <w:r>
-        <w:rPr>
-          <w:rStyle w:val="Emphasis"/>
-          <w:rFonts w:ascii="Helvetica Neue" w:hAnsi="Helvetica Neue"/>
-          <w:color w:val="0070C0"/>
-          <w:sz w:val="21"/>
-          <w:szCs w:val="21"/>
-          <w:lang w:eastAsia="zh-CN"/>
-        </w:rPr>
-        <w:t xml:space="preserve"> combination</w:t>
-      </w:r>
-      <w:r>
-        <w:rPr>
-          <w:rStyle w:val="Emphasis"/>
-          <w:rFonts w:ascii="Helvetica Neue" w:hAnsi="Helvetica Neue"/>
-          <w:color w:val="0070C0"/>
-          <w:sz w:val="21"/>
-          <w:szCs w:val="21"/>
-          <w:lang w:eastAsia="zh-CN"/>
-        </w:rPr>
-        <w:t>s</w:t>
-      </w:r>
-      <w:r>
-        <w:rPr>
-          <w:rStyle w:val="Emphasis"/>
-          <w:rFonts w:ascii="Helvetica Neue" w:hAnsi="Helvetica Neue"/>
-          <w:color w:val="0070C0"/>
-          <w:sz w:val="21"/>
-          <w:szCs w:val="21"/>
-          <w:lang w:eastAsia="zh-CN"/>
-        </w:rPr>
-        <w:t xml:space="preserve"> of</w:t>
-      </w:r>
-      <w:r>
-        <w:rPr>
-          <w:rStyle w:val="Emphasis"/>
-          <w:rFonts w:ascii="Helvetica Neue" w:hAnsi="Helvetica Neue"/>
-          <w:color w:val="0070C0"/>
-          <w:sz w:val="21"/>
-          <w:szCs w:val="21"/>
-          <w:lang w:eastAsia="zh-CN"/>
-        </w:rPr>
-        <w:t xml:space="preserve"> learning rate </w:t>
-      </w:r>
-      <w:r>
-        <w:rPr>
-          <w:rStyle w:val="Emphasis"/>
-          <w:rFonts w:ascii="Helvetica Neue" w:hAnsi="Helvetica Neue"/>
-          <w:color w:val="0070C0"/>
-          <w:sz w:val="21"/>
-          <w:szCs w:val="21"/>
-          <w:lang w:eastAsia="zh-CN"/>
-        </w:rPr>
-        <w:t xml:space="preserve">alpha, </w:t>
-      </w:r>
-      <w:r>
-        <w:rPr>
-          <w:rStyle w:val="Emphasis"/>
-          <w:rFonts w:ascii="Helvetica Neue" w:hAnsi="Helvetica Neue"/>
-          <w:color w:val="0070C0"/>
-          <w:sz w:val="21"/>
-          <w:szCs w:val="21"/>
-          <w:lang w:eastAsia="zh-CN"/>
-        </w:rPr>
-        <w:t>discount factor</w:t>
-      </w:r>
-      <w:r>
-        <w:rPr>
-          <w:rStyle w:val="Emphasis"/>
-          <w:rFonts w:ascii="Helvetica Neue" w:hAnsi="Helvetica Neue"/>
-          <w:color w:val="0070C0"/>
-          <w:sz w:val="21"/>
-          <w:szCs w:val="21"/>
-          <w:lang w:eastAsia="zh-CN"/>
-        </w:rPr>
-        <w:t xml:space="preserve"> gamma</w:t>
-      </w:r>
-      <w:r>
-        <w:rPr>
-          <w:rStyle w:val="Emphasis"/>
-          <w:rFonts w:ascii="Helvetica Neue" w:hAnsi="Helvetica Neue"/>
-          <w:color w:val="0070C0"/>
-          <w:sz w:val="21"/>
-          <w:szCs w:val="21"/>
-          <w:lang w:eastAsia="zh-CN"/>
-        </w:rPr>
-        <w:t xml:space="preserve"> and exploration epsilon</w:t>
-      </w:r>
-      <w:r>
-        <w:rPr>
-          <w:rStyle w:val="Emphasis"/>
-          <w:rFonts w:ascii="Helvetica Neue" w:hAnsi="Helvetica Neue"/>
+        <w:t xml:space="preserve">trials, </w:t>
+      </w:r>
+      <w:r>
+        <w:rPr>
+          <w:rStyle w:val="Emphasis"/>
+          <w:rFonts w:ascii="Helvetica Neue" w:hAnsi="Helvetica Neue"/>
+          <w:color w:val="0070C0"/>
+          <w:sz w:val="21"/>
+          <w:szCs w:val="21"/>
+          <w:lang w:eastAsia="zh-CN"/>
+        </w:rPr>
+        <w:t>a</w:t>
+      </w:r>
+      <w:r>
+        <w:rPr>
+          <w:rStyle w:val="Emphasis"/>
+          <w:rFonts w:ascii="Helvetica Neue" w:hAnsi="Helvetica Neue"/>
+          <w:color w:val="0070C0"/>
+          <w:sz w:val="21"/>
+          <w:szCs w:val="21"/>
+          <w:lang w:eastAsia="zh-CN"/>
+        </w:rPr>
+        <w:t xml:space="preserve"> ‘success’</w:t>
+      </w:r>
+      <w:r>
+        <w:rPr>
+          <w:rStyle w:val="Emphasis"/>
+          <w:rFonts w:ascii="Helvetica Neue" w:hAnsi="Helvetica Neue" w:hint="eastAsia"/>
+          <w:color w:val="0070C0"/>
+          <w:sz w:val="21"/>
+          <w:szCs w:val="21"/>
+          <w:lang w:eastAsia="zh-CN"/>
+        </w:rPr>
+        <w:t xml:space="preserve"> tag is added in the </w:t>
+      </w:r>
+      <w:r>
+        <w:rPr>
+          <w:rStyle w:val="Emphasis"/>
+          <w:rFonts w:ascii="Helvetica Neue" w:hAnsi="Helvetica Neue"/>
+          <w:color w:val="0070C0"/>
+          <w:sz w:val="21"/>
+          <w:szCs w:val="21"/>
+          <w:lang w:eastAsia="zh-CN"/>
+        </w:rPr>
+        <w:t>‘enivronment.py’ to record if one trial successful reaches one target. And then a</w:t>
+      </w:r>
+      <w:r>
+        <w:rPr>
+          <w:rStyle w:val="Emphasis"/>
+          <w:rFonts w:ascii="Helvetica Neue" w:hAnsi="Helvetica Neue"/>
+          <w:color w:val="0070C0"/>
+          <w:sz w:val="21"/>
+          <w:szCs w:val="21"/>
+          <w:lang w:eastAsia="zh-CN"/>
+        </w:rPr>
+        <w:t xml:space="preserve"> counter is added in the </w:t>
+      </w:r>
+      <w:r>
+        <w:rPr>
+          <w:rStyle w:val="Emphasis"/>
+          <w:rFonts w:ascii="Helvetica Neue" w:hAnsi="Helvetica Neue"/>
+          <w:color w:val="0070C0"/>
+          <w:sz w:val="21"/>
+          <w:szCs w:val="21"/>
+          <w:lang w:eastAsia="zh-CN"/>
+        </w:rPr>
+        <w:t>‘</w:t>
+      </w:r>
+      <w:r>
+        <w:rPr>
+          <w:rStyle w:val="Emphasis"/>
+          <w:rFonts w:ascii="Helvetica Neue" w:hAnsi="Helvetica Neue"/>
+          <w:color w:val="0070C0"/>
+          <w:sz w:val="21"/>
+          <w:szCs w:val="21"/>
+          <w:lang w:eastAsia="zh-CN"/>
+        </w:rPr>
+        <w:t>simulator.py</w:t>
+      </w:r>
+      <w:r>
+        <w:rPr>
+          <w:rStyle w:val="Emphasis"/>
+          <w:rFonts w:ascii="Helvetica Neue" w:hAnsi="Helvetica Neue"/>
+          <w:color w:val="0070C0"/>
+          <w:sz w:val="21"/>
+          <w:szCs w:val="21"/>
+          <w:lang w:eastAsia="zh-CN"/>
+        </w:rPr>
+        <w:t>’</w:t>
+      </w:r>
+      <w:r>
+        <w:rPr>
+          <w:rStyle w:val="Emphasis"/>
+          <w:rFonts w:ascii="Helvetica Neue" w:hAnsi="Helvetica Neue"/>
+          <w:color w:val="0070C0"/>
+          <w:sz w:val="21"/>
+          <w:szCs w:val="21"/>
+          <w:lang w:eastAsia="zh-CN"/>
+        </w:rPr>
+        <w:t xml:space="preserve"> to count th</w:t>
+      </w:r>
+      <w:r>
+        <w:rPr>
+          <w:rStyle w:val="Emphasis"/>
+          <w:rFonts w:ascii="Helvetica Neue" w:hAnsi="Helvetica Neue"/>
+          <w:color w:val="0070C0"/>
+          <w:sz w:val="21"/>
+          <w:szCs w:val="21"/>
+          <w:lang w:eastAsia="zh-CN"/>
+        </w:rPr>
+        <w:t>e number of successful trials of</w:t>
+      </w:r>
+      <w:r>
+        <w:rPr>
+          <w:rStyle w:val="Emphasis"/>
+          <w:rFonts w:ascii="Helvetica Neue" w:hAnsi="Helvetica Neue"/>
+          <w:color w:val="0070C0"/>
+          <w:sz w:val="21"/>
+          <w:szCs w:val="21"/>
+          <w:lang w:eastAsia="zh-CN"/>
+        </w:rPr>
+        <w:t xml:space="preserve"> </w:t>
+      </w:r>
+      <w:r>
+        <w:rPr>
+          <w:rStyle w:val="Emphasis"/>
+          <w:rFonts w:ascii="Helvetica Neue" w:hAnsi="Helvetica Neue"/>
+          <w:color w:val="0070C0"/>
+          <w:sz w:val="21"/>
+          <w:szCs w:val="21"/>
+          <w:lang w:eastAsia="zh-CN"/>
+        </w:rPr>
+        <w:t xml:space="preserve">100 trials with </w:t>
+      </w:r>
+      <w:r>
+        <w:rPr>
+          <w:rStyle w:val="Emphasis"/>
+          <w:rFonts w:ascii="Helvetica Neue" w:hAnsi="Helvetica Neue"/>
+          <w:color w:val="0070C0"/>
+          <w:sz w:val="21"/>
+          <w:szCs w:val="21"/>
+          <w:lang w:eastAsia="zh-CN"/>
+        </w:rPr>
+        <w:t xml:space="preserve">each combination of parameters. </w:t>
+      </w:r>
+      <w:r>
+        <w:rPr>
+          <w:rStyle w:val="Emphasis"/>
+          <w:rFonts w:ascii="Helvetica Neue" w:hAnsi="Helvetica Neue"/>
+          <w:color w:val="0070C0"/>
+          <w:sz w:val="21"/>
+          <w:szCs w:val="21"/>
+          <w:lang w:eastAsia="zh-CN"/>
+        </w:rPr>
+        <w:t xml:space="preserve">A running time counter is also added in the ‘simulator.py’ to count the average running time. We also calculate </w:t>
+      </w:r>
+      <w:r>
+        <w:rPr>
+          <w:rStyle w:val="Emphasis"/>
+          <w:rFonts w:ascii="Helvetica Neue" w:hAnsi="Helvetica Neue"/>
+          <w:color w:val="0070C0"/>
+          <w:sz w:val="21"/>
+          <w:szCs w:val="21"/>
+          <w:lang w:eastAsia="zh-CN"/>
+        </w:rPr>
+        <w:t>net rewards</w:t>
+      </w:r>
+      <w:r>
+        <w:rPr>
+          <w:rStyle w:val="Emphasis"/>
+          <w:rFonts w:ascii="Helvetica Neue" w:hAnsi="Helvetica Neue"/>
+          <w:color w:val="0070C0"/>
+          <w:sz w:val="21"/>
+          <w:szCs w:val="21"/>
+          <w:lang w:eastAsia="zh-CN"/>
+        </w:rPr>
+        <w:t xml:space="preserve"> for each 100 trials</w:t>
+      </w:r>
+      <w:r>
+        <w:rPr>
+          <w:rStyle w:val="Emphasis"/>
+          <w:rFonts w:ascii="Helvetica Neue" w:hAnsi="Helvetica Neue" w:hint="eastAsia"/>
           <w:color w:val="0070C0"/>
           <w:sz w:val="21"/>
           <w:szCs w:val="21"/>
@@ -2071,6 +2725,109 @@
         </w:rPr>
         <w:t>.</w:t>
       </w:r>
+    </w:p>
+    <w:p>
+      <w:pPr>
+        <w:pStyle w:val="NormalWeb"/>
+        <w:shd w:val="clear" w:color="auto" w:fill="FFFFFF"/>
+        <w:spacing w:before="0" w:beforeAutospacing="0" w:after="225" w:afterAutospacing="0" w:line="357" w:lineRule="atLeast"/>
+        <w:rPr>
+          <w:rStyle w:val="Emphasis"/>
+          <w:rFonts w:ascii="Helvetica Neue" w:hAnsi="Helvetica Neue"/>
+          <w:color w:val="0070C0"/>
+          <w:sz w:val="21"/>
+          <w:szCs w:val="21"/>
+          <w:lang w:eastAsia="zh-CN"/>
+        </w:rPr>
+      </w:pPr>
+      <w:r>
+        <w:rPr>
+          <w:rStyle w:val="Emphasis"/>
+          <w:rFonts w:ascii="Helvetica Neue" w:hAnsi="Helvetica Neue"/>
+          <w:color w:val="0070C0"/>
+          <w:sz w:val="21"/>
+          <w:szCs w:val="21"/>
+          <w:lang w:eastAsia="zh-CN"/>
+        </w:rPr>
+        <w:t xml:space="preserve">The </w:t>
+      </w:r>
+      <w:r>
+        <w:rPr>
+          <w:rStyle w:val="Emphasis"/>
+          <w:rFonts w:ascii="Helvetica Neue" w:hAnsi="Helvetica Neue"/>
+          <w:color w:val="0070C0"/>
+          <w:sz w:val="21"/>
+          <w:szCs w:val="21"/>
+          <w:lang w:eastAsia="zh-CN"/>
+        </w:rPr>
+        <w:t xml:space="preserve">tuning </w:t>
+      </w:r>
+      <w:r>
+        <w:rPr>
+          <w:rStyle w:val="Emphasis"/>
+          <w:rFonts w:ascii="Helvetica Neue" w:hAnsi="Helvetica Neue"/>
+          <w:color w:val="0070C0"/>
+          <w:sz w:val="21"/>
+          <w:szCs w:val="21"/>
+          <w:lang w:eastAsia="zh-CN"/>
+        </w:rPr>
+        <w:t>result</w:t>
+      </w:r>
+      <w:r>
+        <w:rPr>
+          <w:rStyle w:val="Emphasis"/>
+          <w:rFonts w:ascii="Helvetica Neue" w:hAnsi="Helvetica Neue"/>
+          <w:color w:val="0070C0"/>
+          <w:sz w:val="21"/>
+          <w:szCs w:val="21"/>
+          <w:lang w:eastAsia="zh-CN"/>
+        </w:rPr>
+        <w:t>s are</w:t>
+      </w:r>
+      <w:r>
+        <w:rPr>
+          <w:rStyle w:val="Emphasis"/>
+          <w:rFonts w:ascii="Helvetica Neue" w:hAnsi="Helvetica Neue"/>
+          <w:color w:val="0070C0"/>
+          <w:sz w:val="21"/>
+          <w:szCs w:val="21"/>
+          <w:lang w:eastAsia="zh-CN"/>
+        </w:rPr>
+        <w:t xml:space="preserve"> output into the file ‘</w:t>
+      </w:r>
+      <w:r>
+        <w:rPr>
+          <w:rStyle w:val="Emphasis"/>
+          <w:rFonts w:ascii="Helvetica Neue" w:hAnsi="Helvetica Neue"/>
+          <w:color w:val="0070C0"/>
+          <w:sz w:val="21"/>
+          <w:szCs w:val="21"/>
+          <w:lang w:eastAsia="zh-CN"/>
+        </w:rPr>
+        <w:t>qlearning_tuning_report</w:t>
+      </w:r>
+      <w:r>
+        <w:rPr>
+          <w:rStyle w:val="Emphasis"/>
+          <w:rFonts w:ascii="Helvetica Neue" w:hAnsi="Helvetica Neue"/>
+          <w:color w:val="0070C0"/>
+          <w:sz w:val="21"/>
+          <w:szCs w:val="21"/>
+          <w:lang w:eastAsia="zh-CN"/>
+        </w:rPr>
+        <w:t xml:space="preserve">.txt’. </w:t>
+      </w:r>
+      <w:r>
+        <w:rPr>
+          <w:rStyle w:val="Emphasis"/>
+          <w:rFonts w:ascii="Helvetica Neue" w:hAnsi="Helvetica Neue"/>
+          <w:color w:val="0070C0"/>
+          <w:sz w:val="21"/>
+          <w:szCs w:val="21"/>
+          <w:lang w:eastAsia="zh-CN"/>
+        </w:rPr>
+        <w:t>The</w:t>
+      </w:r>
       <w:r>
         <w:rPr>
           <w:rStyle w:val="Emphasis"/>
@@ -2085,134 +2842,35 @@
       <w:r>
         <w:rPr>
           <w:rStyle w:val="Emphasis"/>
-          <w:rFonts w:ascii="Helvetica Neue" w:hAnsi="Helvetica Neue"/>
-          <w:color w:val="0070C0"/>
-          <w:sz w:val="21"/>
-          <w:szCs w:val="21"/>
-          <w:lang w:eastAsia="zh-CN"/>
-        </w:rPr>
-        <w:t xml:space="preserve">In order to count the successful </w:t>
-      </w:r>
-      <w:r>
-        <w:rPr>
-          <w:rStyle w:val="Emphasis"/>
           <w:rFonts w:ascii="Helvetica Neue" w:hAnsi="Helvetica Neue" w:hint="eastAsia"/>
           <w:color w:val="0070C0"/>
           <w:sz w:val="21"/>
           <w:szCs w:val="21"/>
           <w:lang w:eastAsia="zh-CN"/>
         </w:rPr>
-        <w:t xml:space="preserve">trials, </w:t>
-      </w:r>
-      <w:r>
-        <w:rPr>
-          <w:rStyle w:val="Emphasis"/>
-          <w:rFonts w:ascii="Helvetica Neue" w:hAnsi="Helvetica Neue"/>
-          <w:color w:val="0070C0"/>
-          <w:sz w:val="21"/>
-          <w:szCs w:val="21"/>
-          <w:lang w:eastAsia="zh-CN"/>
-        </w:rPr>
-        <w:t>a</w:t>
-      </w:r>
-      <w:r>
-        <w:rPr>
-          <w:rStyle w:val="Emphasis"/>
-          <w:rFonts w:ascii="Helvetica Neue" w:hAnsi="Helvetica Neue"/>
-          <w:color w:val="0070C0"/>
-          <w:sz w:val="21"/>
-          <w:szCs w:val="21"/>
-          <w:lang w:eastAsia="zh-CN"/>
-        </w:rPr>
-        <w:t xml:space="preserve"> ‘success’</w:t>
-      </w:r>
-      <w:r>
-        <w:rPr>
-          <w:rStyle w:val="Emphasis"/>
-          <w:rFonts w:ascii="Helvetica Neue" w:hAnsi="Helvetica Neue" w:hint="eastAsia"/>
-          <w:color w:val="0070C0"/>
-          <w:sz w:val="21"/>
-          <w:szCs w:val="21"/>
-          <w:lang w:eastAsia="zh-CN"/>
-        </w:rPr>
-        <w:t xml:space="preserve"> tag is added in the </w:t>
-      </w:r>
-      <w:r>
-        <w:rPr>
-          <w:rStyle w:val="Emphasis"/>
-          <w:rFonts w:ascii="Helvetica Neue" w:hAnsi="Helvetica Neue"/>
-          <w:color w:val="0070C0"/>
-          <w:sz w:val="21"/>
-          <w:szCs w:val="21"/>
-          <w:lang w:eastAsia="zh-CN"/>
-        </w:rPr>
-        <w:t>‘enivronment.py’ to record if one trial successful reaches one target. And then a</w:t>
-      </w:r>
-      <w:r>
-        <w:rPr>
-          <w:rStyle w:val="Emphasis"/>
-          <w:rFonts w:ascii="Helvetica Neue" w:hAnsi="Helvetica Neue"/>
-          <w:color w:val="0070C0"/>
-          <w:sz w:val="21"/>
-          <w:szCs w:val="21"/>
-          <w:lang w:eastAsia="zh-CN"/>
-        </w:rPr>
-        <w:t xml:space="preserve"> counter is added in the </w:t>
-      </w:r>
-      <w:r>
-        <w:rPr>
-          <w:rStyle w:val="Emphasis"/>
-          <w:rFonts w:ascii="Helvetica Neue" w:hAnsi="Helvetica Neue"/>
-          <w:color w:val="0070C0"/>
-          <w:sz w:val="21"/>
-          <w:szCs w:val="21"/>
-          <w:lang w:eastAsia="zh-CN"/>
-        </w:rPr>
-        <w:t>‘</w:t>
-      </w:r>
-      <w:r>
-        <w:rPr>
-          <w:rStyle w:val="Emphasis"/>
-          <w:rFonts w:ascii="Helvetica Neue" w:hAnsi="Helvetica Neue"/>
-          <w:color w:val="0070C0"/>
-          <w:sz w:val="21"/>
-          <w:szCs w:val="21"/>
-          <w:lang w:eastAsia="zh-CN"/>
-        </w:rPr>
-        <w:t>simulator.py</w:t>
-      </w:r>
-      <w:r>
-        <w:rPr>
-          <w:rStyle w:val="Emphasis"/>
-          <w:rFonts w:ascii="Helvetica Neue" w:hAnsi="Helvetica Neue"/>
-          <w:color w:val="0070C0"/>
-          <w:sz w:val="21"/>
-          <w:szCs w:val="21"/>
-          <w:lang w:eastAsia="zh-CN"/>
-        </w:rPr>
-        <w:t>’</w:t>
-      </w:r>
-      <w:r>
-        <w:rPr>
-          <w:rStyle w:val="Emphasis"/>
-          <w:rFonts w:ascii="Helvetica Neue" w:hAnsi="Helvetica Neue"/>
-          <w:color w:val="0070C0"/>
-          <w:sz w:val="21"/>
-          <w:szCs w:val="21"/>
-          <w:lang w:eastAsia="zh-CN"/>
-        </w:rPr>
-        <w:t xml:space="preserve"> to count th</w:t>
-      </w:r>
-      <w:r>
-        <w:rPr>
-          <w:rStyle w:val="Emphasis"/>
-          <w:rFonts w:ascii="Helvetica Neue" w:hAnsi="Helvetica Neue"/>
-          <w:color w:val="0070C0"/>
-          <w:sz w:val="21"/>
-          <w:szCs w:val="21"/>
-          <w:lang w:eastAsia="zh-CN"/>
-        </w:rPr>
-        <w:t>e number of successful trials of</w:t>
+        <w:t>t</w:t>
+      </w:r>
+      <w:r>
+        <w:rPr>
+          <w:rStyle w:val="Emphasis"/>
+          <w:rFonts w:ascii="Helvetica Neue" w:hAnsi="Helvetica Neue"/>
+          <w:color w:val="0070C0"/>
+          <w:sz w:val="21"/>
+          <w:szCs w:val="21"/>
+          <w:lang w:eastAsia="zh-CN"/>
+        </w:rPr>
+        <w:t xml:space="preserve">op </w:t>
+      </w:r>
+      <w:r>
+        <w:rPr>
+          <w:rStyle w:val="Emphasis"/>
+          <w:rFonts w:ascii="Helvetica Neue" w:hAnsi="Helvetica Neue"/>
+          <w:color w:val="0070C0"/>
+          <w:sz w:val="21"/>
+          <w:szCs w:val="21"/>
+          <w:lang w:eastAsia="zh-CN"/>
+        </w:rPr>
+        <w:t>combinations of parameters</w:t>
       </w:r>
       <w:r>
         <w:rPr>
@@ -2234,64 +2892,29 @@
           <w:szCs w:val="21"/>
           <w:lang w:eastAsia="zh-CN"/>
         </w:rPr>
-        <w:t xml:space="preserve">100 trials with </w:t>
-      </w:r>
-      <w:r>
-        <w:rPr>
-          <w:rStyle w:val="Emphasis"/>
-          <w:rFonts w:ascii="Helvetica Neue" w:hAnsi="Helvetica Neue"/>
-          <w:color w:val="0070C0"/>
-          <w:sz w:val="21"/>
-          <w:szCs w:val="21"/>
-          <w:lang w:eastAsia="zh-CN"/>
-        </w:rPr>
-        <w:t xml:space="preserve">each combination of parameters. </w:t>
-      </w:r>
-      <w:r>
-        <w:rPr>
-          <w:rStyle w:val="Emphasis"/>
-          <w:rFonts w:ascii="Helvetica Neue" w:hAnsi="Helvetica Neue"/>
-          <w:color w:val="0070C0"/>
-          <w:sz w:val="21"/>
-          <w:szCs w:val="21"/>
-          <w:lang w:eastAsia="zh-CN"/>
-        </w:rPr>
-        <w:t xml:space="preserve">A running time counter is also added in the ‘simulator.py’ to count the average running time. We also calculate </w:t>
-      </w:r>
-      <w:r>
-        <w:rPr>
-          <w:rStyle w:val="Emphasis"/>
-          <w:rFonts w:ascii="Helvetica Neue" w:hAnsi="Helvetica Neue"/>
-          <w:color w:val="0070C0"/>
-          <w:sz w:val="21"/>
-          <w:szCs w:val="21"/>
-          <w:lang w:eastAsia="zh-CN"/>
-        </w:rPr>
-        <w:t>net rewards</w:t>
-      </w:r>
-      <w:r>
-        <w:rPr>
-          <w:rStyle w:val="Emphasis"/>
-          <w:rFonts w:ascii="Helvetica Neue" w:hAnsi="Helvetica Neue"/>
-          <w:color w:val="0070C0"/>
-          <w:sz w:val="21"/>
-          <w:szCs w:val="21"/>
-          <w:lang w:eastAsia="zh-CN"/>
-        </w:rPr>
-        <w:t xml:space="preserve"> for each 100 trials</w:t>
-      </w:r>
-      <w:bookmarkStart w:id="0" w:name="_GoBack"/>
-      <w:bookmarkEnd w:id="0"/>
-      <w:r>
-        <w:rPr>
-          <w:rStyle w:val="Emphasis"/>
-          <w:rFonts w:ascii="Helvetica Neue" w:hAnsi="Helvetica Neue" w:hint="eastAsia"/>
-          <w:color w:val="0070C0"/>
-          <w:sz w:val="21"/>
-          <w:szCs w:val="21"/>
-          <w:lang w:eastAsia="zh-CN"/>
-        </w:rPr>
-        <w:t>.</w:t>
+        <w:t>are</w:t>
+      </w:r>
+      <w:r>
+        <w:rPr>
+          <w:rStyle w:val="Emphasis"/>
+          <w:rFonts w:ascii="Helvetica Neue" w:hAnsi="Helvetica Neue"/>
+          <w:color w:val="0070C0"/>
+          <w:sz w:val="21"/>
+          <w:szCs w:val="21"/>
+          <w:lang w:eastAsia="zh-CN"/>
+        </w:rPr>
+        <w:t xml:space="preserve"> shown</w:t>
+      </w:r>
+      <w:r>
+        <w:rPr>
+          <w:rStyle w:val="Emphasis"/>
+          <w:rFonts w:ascii="Helvetica Neue" w:hAnsi="Helvetica Neue"/>
+          <w:color w:val="0070C0"/>
+          <w:sz w:val="21"/>
+          <w:szCs w:val="21"/>
+          <w:lang w:eastAsia="zh-CN"/>
+        </w:rPr>
+        <w:t xml:space="preserve"> as follows:</w:t>
       </w:r>
     </w:p>
     <w:p>
@@ -2312,201 +2935,10 @@
         <w:rPr>
           <w:rStyle w:val="Emphasis"/>
           <w:rFonts w:ascii="Helvetica Neue" w:hAnsi="Helvetica Neue"/>
-          <w:color w:val="0070C0"/>
-          <w:sz w:val="21"/>
-          <w:szCs w:val="21"/>
-          <w:lang w:eastAsia="zh-CN"/>
-        </w:rPr>
-        <w:t xml:space="preserve">The </w:t>
-      </w:r>
-      <w:r>
-        <w:rPr>
-          <w:rStyle w:val="Emphasis"/>
-          <w:rFonts w:ascii="Helvetica Neue" w:hAnsi="Helvetica Neue"/>
-          <w:color w:val="0070C0"/>
-          <w:sz w:val="21"/>
-          <w:szCs w:val="21"/>
-          <w:lang w:eastAsia="zh-CN"/>
-        </w:rPr>
-        <w:t xml:space="preserve">tuning </w:t>
-      </w:r>
-      <w:r>
-        <w:rPr>
-          <w:rStyle w:val="Emphasis"/>
-          <w:rFonts w:ascii="Helvetica Neue" w:hAnsi="Helvetica Neue"/>
-          <w:color w:val="0070C0"/>
-          <w:sz w:val="21"/>
-          <w:szCs w:val="21"/>
-          <w:lang w:eastAsia="zh-CN"/>
-        </w:rPr>
-        <w:t>result</w:t>
-      </w:r>
-      <w:r>
-        <w:rPr>
-          <w:rStyle w:val="Emphasis"/>
-          <w:rFonts w:ascii="Helvetica Neue" w:hAnsi="Helvetica Neue"/>
-          <w:color w:val="0070C0"/>
-          <w:sz w:val="21"/>
-          <w:szCs w:val="21"/>
-          <w:lang w:eastAsia="zh-CN"/>
-        </w:rPr>
-        <w:t>s are</w:t>
-      </w:r>
-      <w:r>
-        <w:rPr>
-          <w:rStyle w:val="Emphasis"/>
-          <w:rFonts w:ascii="Helvetica Neue" w:hAnsi="Helvetica Neue"/>
-          <w:color w:val="0070C0"/>
-          <w:sz w:val="21"/>
-          <w:szCs w:val="21"/>
-          <w:lang w:eastAsia="zh-CN"/>
-        </w:rPr>
-        <w:t xml:space="preserve"> output into the file ‘</w:t>
-      </w:r>
-      <w:r>
-        <w:rPr>
-          <w:rStyle w:val="Emphasis"/>
-          <w:rFonts w:ascii="Helvetica Neue" w:hAnsi="Helvetica Neue"/>
-          <w:color w:val="0070C0"/>
-          <w:sz w:val="21"/>
-          <w:szCs w:val="21"/>
-          <w:lang w:eastAsia="zh-CN"/>
-        </w:rPr>
-        <w:t>qlearning_tuning_report</w:t>
-      </w:r>
-      <w:r>
-        <w:rPr>
-          <w:rStyle w:val="Emphasis"/>
-          <w:rFonts w:ascii="Helvetica Neue" w:hAnsi="Helvetica Neue"/>
-          <w:color w:val="0070C0"/>
-          <w:sz w:val="21"/>
-          <w:szCs w:val="21"/>
-          <w:lang w:eastAsia="zh-CN"/>
-        </w:rPr>
-        <w:t xml:space="preserve">.txt’. </w:t>
-      </w:r>
-      <w:r>
-        <w:rPr>
-          <w:rStyle w:val="Emphasis"/>
-          <w:rFonts w:ascii="Helvetica Neue" w:hAnsi="Helvetica Neue"/>
-          <w:color w:val="0070C0"/>
-          <w:sz w:val="21"/>
-          <w:szCs w:val="21"/>
-          <w:lang w:eastAsia="zh-CN"/>
-        </w:rPr>
-        <w:t>The</w:t>
-      </w:r>
-      <w:r>
-        <w:rPr>
-          <w:rStyle w:val="Emphasis"/>
-          <w:rFonts w:ascii="Helvetica Neue" w:hAnsi="Helvetica Neue"/>
-          <w:color w:val="0070C0"/>
-          <w:sz w:val="21"/>
-          <w:szCs w:val="21"/>
-          <w:lang w:eastAsia="zh-CN"/>
-        </w:rPr>
-        <w:t xml:space="preserve"> </w:t>
-      </w:r>
-      <w:r>
-        <w:rPr>
-          <w:rStyle w:val="Emphasis"/>
-          <w:rFonts w:ascii="Helvetica Neue" w:hAnsi="Helvetica Neue" w:hint="eastAsia"/>
-          <w:color w:val="0070C0"/>
-          <w:sz w:val="21"/>
-          <w:szCs w:val="21"/>
-          <w:lang w:eastAsia="zh-CN"/>
-        </w:rPr>
-        <w:t>t</w:t>
-      </w:r>
-      <w:r>
-        <w:rPr>
-          <w:rStyle w:val="Emphasis"/>
-          <w:rFonts w:ascii="Helvetica Neue" w:hAnsi="Helvetica Neue"/>
-          <w:color w:val="0070C0"/>
-          <w:sz w:val="21"/>
-          <w:szCs w:val="21"/>
-          <w:lang w:eastAsia="zh-CN"/>
-        </w:rPr>
-        <w:t xml:space="preserve">op </w:t>
-      </w:r>
-      <w:r>
-        <w:rPr>
-          <w:rStyle w:val="Emphasis"/>
-          <w:rFonts w:ascii="Helvetica Neue" w:hAnsi="Helvetica Neue"/>
-          <w:color w:val="0070C0"/>
-          <w:sz w:val="21"/>
-          <w:szCs w:val="21"/>
-          <w:lang w:eastAsia="zh-CN"/>
-        </w:rPr>
-        <w:t>combinations of parameters</w:t>
-      </w:r>
-      <w:r>
-        <w:rPr>
-          <w:rStyle w:val="Emphasis"/>
-          <w:rFonts w:ascii="Helvetica Neue" w:hAnsi="Helvetica Neue"/>
-          <w:color w:val="0070C0"/>
-          <w:sz w:val="21"/>
-          <w:szCs w:val="21"/>
-          <w:lang w:eastAsia="zh-CN"/>
-        </w:rPr>
-        <w:t xml:space="preserve"> </w:t>
-      </w:r>
-      <w:r>
-        <w:rPr>
-          <w:rStyle w:val="Emphasis"/>
-          <w:rFonts w:ascii="Helvetica Neue" w:hAnsi="Helvetica Neue"/>
-          <w:color w:val="0070C0"/>
-          <w:sz w:val="21"/>
-          <w:szCs w:val="21"/>
-          <w:lang w:eastAsia="zh-CN"/>
-        </w:rPr>
-        <w:t>are</w:t>
-      </w:r>
-      <w:r>
-        <w:rPr>
-          <w:rStyle w:val="Emphasis"/>
-          <w:rFonts w:ascii="Helvetica Neue" w:hAnsi="Helvetica Neue"/>
-          <w:color w:val="0070C0"/>
-          <w:sz w:val="21"/>
-          <w:szCs w:val="21"/>
-          <w:lang w:eastAsia="zh-CN"/>
-        </w:rPr>
-        <w:t xml:space="preserve"> shown</w:t>
-      </w:r>
-      <w:r>
-        <w:rPr>
-          <w:rStyle w:val="Emphasis"/>
-          <w:rFonts w:ascii="Helvetica Neue" w:hAnsi="Helvetica Neue"/>
-          <w:color w:val="0070C0"/>
-          <w:sz w:val="21"/>
-          <w:szCs w:val="21"/>
-          <w:lang w:eastAsia="zh-CN"/>
-        </w:rPr>
-        <w:t xml:space="preserve"> as follows:</w:t>
-      </w:r>
-    </w:p>
-    <w:p>
-      <w:pPr>
-        <w:pStyle w:val="NormalWeb"/>
-        <w:shd w:val="clear" w:color="auto" w:fill="FFFFFF"/>
-        <w:spacing w:before="0" w:beforeAutospacing="0" w:after="225" w:afterAutospacing="0" w:line="357" w:lineRule="atLeast"/>
-        <w:rPr>
-          <w:rStyle w:val="Emphasis"/>
-          <w:rFonts w:ascii="Helvetica Neue" w:hAnsi="Helvetica Neue" w:hint="eastAsia"/>
-          <w:color w:val="0070C0"/>
-          <w:sz w:val="21"/>
-          <w:szCs w:val="21"/>
-          <w:lang w:eastAsia="zh-CN"/>
-        </w:rPr>
-      </w:pPr>
-      <w:r>
-        <w:rPr>
-          <w:rStyle w:val="Emphasis"/>
-          <w:rFonts w:ascii="Helvetica Neue" w:hAnsi="Helvetica Neue"/>
-          <w:color w:val="0070C0"/>
-          <w:sz w:val="21"/>
-          <w:szCs w:val="21"/>
-          <w:lang w:eastAsia="zh-CN"/>
+          <w:noProof/>
+          <w:color w:val="0070C0"/>
+          <w:sz w:val="21"/>
+          <w:szCs w:val="21"/>
         </w:rPr>
         <w:drawing>
           <wp:inline distT="0" distB="0" distL="0" distR="0" wp14:anchorId="2A006B85" wp14:editId="463E7127">
@@ -2552,7 +2984,7 @@
         <w:spacing w:before="0" w:beforeAutospacing="0" w:after="225" w:afterAutospacing="0" w:line="357" w:lineRule="atLeast"/>
         <w:rPr>
           <w:rStyle w:val="Emphasis"/>
-          <w:rFonts w:ascii="Helvetica Neue" w:hAnsi="Helvetica Neue"/>
+          <w:rFonts w:ascii="Helvetica Neue" w:hAnsi="Helvetica Neue" w:hint="eastAsia"/>
           <w:color w:val="0070C0"/>
           <w:sz w:val="21"/>
           <w:szCs w:val="21"/>
@@ -2655,122 +3087,514 @@
         <w:spacing w:before="0" w:beforeAutospacing="0" w:after="225" w:afterAutospacing="0" w:line="357" w:lineRule="atLeast"/>
         <w:rPr>
           <w:rStyle w:val="Emphasis"/>
+          <w:rFonts w:ascii="Helvetica Neue" w:hAnsi="Helvetica Neue"/>
+          <w:color w:val="303030"/>
+          <w:sz w:val="21"/>
+          <w:szCs w:val="21"/>
+          <w:lang w:eastAsia="zh-CN"/>
+        </w:rPr>
+      </w:pPr>
+      <w:r>
+        <w:rPr>
+          <w:rStyle w:val="Emphasis"/>
+          <w:rFonts w:ascii="Helvetica Neue" w:hAnsi="Helvetica Neue"/>
+          <w:color w:val="303030"/>
+          <w:sz w:val="21"/>
+          <w:szCs w:val="21"/>
+        </w:rPr>
+        <w:t>Does your agent get close to finding an optimal policy, i.e. reach the destination in the minimum possible time, and not incur any penalties?</w:t>
+      </w:r>
+    </w:p>
+    <w:p>
+      <w:pPr>
+        <w:pStyle w:val="NormalWeb"/>
+        <w:shd w:val="clear" w:color="auto" w:fill="FFFFFF"/>
+        <w:spacing w:before="0" w:beforeAutospacing="0" w:after="225" w:afterAutospacing="0" w:line="357" w:lineRule="atLeast"/>
+        <w:rPr>
+          <w:rStyle w:val="Emphasis"/>
+          <w:rFonts w:hint="eastAsia"/>
+          <w:i w:val="0"/>
+          <w:iCs w:val="0"/>
+          <w:color w:val="0070C0"/>
+          <w:lang w:eastAsia="zh-CN"/>
+        </w:rPr>
+      </w:pPr>
+      <w:r>
+        <w:rPr>
+          <w:rStyle w:val="Emphasis"/>
+          <w:rFonts w:ascii="Helvetica Neue" w:hAnsi="Helvetica Neue"/>
+          <w:color w:val="0070C0"/>
+          <w:sz w:val="21"/>
+          <w:szCs w:val="21"/>
+          <w:lang w:eastAsia="zh-CN"/>
+        </w:rPr>
+        <w:t>In agent5.py, w</w:t>
+      </w:r>
+      <w:r>
+        <w:rPr>
+          <w:rStyle w:val="Emphasis"/>
+          <w:rFonts w:ascii="Helvetica Neue" w:hAnsi="Helvetica Neue"/>
+          <w:color w:val="0070C0"/>
+          <w:sz w:val="21"/>
+          <w:szCs w:val="21"/>
+          <w:lang w:eastAsia="zh-CN"/>
+        </w:rPr>
+        <w:t xml:space="preserve">e choose </w:t>
+      </w:r>
+      <w:r>
+        <w:rPr>
+          <w:rStyle w:val="Emphasis"/>
+          <w:rFonts w:ascii="Helvetica Neue" w:hAnsi="Helvetica Neue"/>
+          <w:color w:val="0070C0"/>
+          <w:sz w:val="21"/>
+          <w:szCs w:val="21"/>
+          <w:lang w:eastAsia="zh-CN"/>
+        </w:rPr>
+        <w:t>the</w:t>
+      </w:r>
+      <w:r>
+        <w:rPr>
+          <w:rStyle w:val="Emphasis"/>
+          <w:rFonts w:ascii="Helvetica Neue" w:hAnsi="Helvetica Neue"/>
+          <w:color w:val="0070C0"/>
+          <w:sz w:val="21"/>
+          <w:szCs w:val="21"/>
+          <w:lang w:eastAsia="zh-CN"/>
+        </w:rPr>
+        <w:t xml:space="preserve"> best combination of parameters from the previous question with epsilon 0.1, alpha 0.3, and gamma 0.3.</w:t>
+      </w:r>
+      <w:r>
+        <w:rPr>
+          <w:rStyle w:val="Emphasis"/>
           <w:rFonts w:ascii="Helvetica Neue" w:hAnsi="Helvetica Neue" w:hint="eastAsia"/>
-          <w:color w:val="303030"/>
-          <w:sz w:val="21"/>
-          <w:szCs w:val="21"/>
-          <w:lang w:eastAsia="zh-CN"/>
-        </w:rPr>
-      </w:pPr>
-    </w:p>
-    <w:p>
-      <w:pPr>
-        <w:pStyle w:val="NormalWeb"/>
-        <w:shd w:val="clear" w:color="auto" w:fill="FFFFFF"/>
-        <w:spacing w:before="0" w:beforeAutospacing="0" w:after="225" w:afterAutospacing="0" w:line="357" w:lineRule="atLeast"/>
+          <w:color w:val="0070C0"/>
+          <w:sz w:val="21"/>
+          <w:szCs w:val="21"/>
+          <w:lang w:eastAsia="zh-CN"/>
+        </w:rPr>
+        <w:t xml:space="preserve"> </w:t>
+      </w:r>
+      <w:r>
+        <w:rPr>
+          <w:rStyle w:val="Emphasis"/>
+          <w:rFonts w:ascii="Helvetica Neue" w:hAnsi="Helvetica Neue"/>
+          <w:color w:val="0070C0"/>
+          <w:sz w:val="21"/>
+          <w:szCs w:val="21"/>
+          <w:lang w:eastAsia="zh-CN"/>
+        </w:rPr>
+        <w:t>Plus</w:t>
+      </w:r>
+      <w:r>
+        <w:rPr>
+          <w:rStyle w:val="Emphasis"/>
+          <w:rFonts w:ascii="Helvetica Neue" w:hAnsi="Helvetica Neue"/>
+          <w:color w:val="0070C0"/>
+          <w:sz w:val="21"/>
+          <w:szCs w:val="21"/>
+          <w:lang w:eastAsia="zh-CN"/>
+        </w:rPr>
+        <w:t>,</w:t>
+      </w:r>
+      <w:r>
+        <w:rPr>
+          <w:rStyle w:val="Emphasis"/>
+          <w:rFonts w:ascii="Helvetica Neue" w:hAnsi="Helvetica Neue"/>
+          <w:color w:val="0070C0"/>
+          <w:sz w:val="21"/>
+          <w:szCs w:val="21"/>
+          <w:lang w:eastAsia="zh-CN"/>
+        </w:rPr>
+        <w:t xml:space="preserve"> a random flag is added to check if one action is generated by exploration or </w:t>
+      </w:r>
+      <w:r>
+        <w:rPr>
+          <w:rStyle w:val="Emphasis"/>
+          <w:rFonts w:ascii="Helvetica Neue" w:hAnsi="Helvetica Neue"/>
+          <w:color w:val="0070C0"/>
+          <w:sz w:val="21"/>
+          <w:szCs w:val="21"/>
+          <w:lang w:eastAsia="zh-CN"/>
+        </w:rPr>
+        <w:t>exploitation</w:t>
+      </w:r>
+      <w:r>
+        <w:rPr>
+          <w:rStyle w:val="Emphasis"/>
+          <w:rFonts w:ascii="Helvetica Neue" w:hAnsi="Helvetica Neue"/>
+          <w:color w:val="0070C0"/>
+          <w:sz w:val="21"/>
+          <w:szCs w:val="21"/>
+          <w:lang w:eastAsia="zh-CN"/>
+        </w:rPr>
+        <w:t xml:space="preserve">. </w:t>
+      </w:r>
+      <w:r>
         <w:rPr>
           <w:rStyle w:val="Emphasis"/>
           <w:rFonts w:ascii="Helvetica Neue" w:hAnsi="Helvetica Neue" w:hint="eastAsia"/>
-          <w:color w:val="303030"/>
-          <w:sz w:val="21"/>
-          <w:szCs w:val="21"/>
-          <w:lang w:eastAsia="zh-CN"/>
-        </w:rPr>
-      </w:pPr>
-    </w:p>
-    <w:p>
-      <w:pPr>
-        <w:pStyle w:val="NormalWeb"/>
-        <w:shd w:val="clear" w:color="auto" w:fill="FFFFFF"/>
-        <w:spacing w:before="0" w:beforeAutospacing="0" w:after="225" w:afterAutospacing="0" w:line="357" w:lineRule="atLeast"/>
-        <w:rPr>
-          <w:rFonts w:ascii="Helvetica Neue" w:hAnsi="Helvetica Neue"/>
-          <w:color w:val="303030"/>
-          <w:sz w:val="21"/>
-          <w:szCs w:val="21"/>
-        </w:rPr>
-      </w:pPr>
-      <w:r>
-        <w:rPr>
-          <w:rStyle w:val="Emphasis"/>
-          <w:rFonts w:ascii="Helvetica Neue" w:hAnsi="Helvetica Neue"/>
-          <w:color w:val="303030"/>
-          <w:sz w:val="21"/>
-          <w:szCs w:val="21"/>
-        </w:rPr>
-        <w:t>Does your agent get close to finding an optimal policy, i.e. reach the destination in the minimum possible time, and not incur any penalties?</w:t>
-      </w:r>
-    </w:p>
-    <w:p>
-      <w:pPr>
-        <w:rPr>
-          <w:rStyle w:val="Emphasis"/>
-          <w:rFonts w:ascii="Helvetica Neue" w:hAnsi="Helvetica Neue" w:cs="Times New Roman"/>
-          <w:color w:val="0070C0"/>
-          <w:sz w:val="21"/>
-          <w:szCs w:val="21"/>
-          <w:lang w:eastAsia="zh-CN"/>
-        </w:rPr>
-      </w:pPr>
-      <w:r>
-        <w:rPr>
-          <w:rStyle w:val="Emphasis"/>
-          <w:rFonts w:ascii="Helvetica Neue" w:hAnsi="Helvetica Neue" w:cs="Times New Roman"/>
-          <w:color w:val="0070C0"/>
-          <w:sz w:val="21"/>
-          <w:szCs w:val="21"/>
-        </w:rPr>
-        <w:t xml:space="preserve">I think my model </w:t>
-      </w:r>
-      <w:r>
-        <w:rPr>
-          <w:rStyle w:val="Emphasis"/>
-          <w:rFonts w:ascii="Helvetica Neue" w:hAnsi="Helvetica Neue" w:cs="Times New Roman"/>
-          <w:color w:val="0070C0"/>
-          <w:sz w:val="21"/>
-          <w:szCs w:val="21"/>
-        </w:rPr>
-        <w:t>finds an optimal policy as shown in the previous question.</w:t>
-      </w:r>
-      <w:r>
-        <w:rPr>
-          <w:rStyle w:val="Emphasis"/>
-          <w:rFonts w:ascii="Helvetica Neue" w:hAnsi="Helvetica Neue" w:cs="Times New Roman"/>
-          <w:color w:val="0070C0"/>
-          <w:sz w:val="21"/>
-          <w:szCs w:val="21"/>
-        </w:rPr>
-        <w:t xml:space="preserve"> There are two combinations of parameters having the 100% success rates</w:t>
-      </w:r>
-      <w:r>
-        <w:rPr>
-          <w:rStyle w:val="Emphasis"/>
-          <w:rFonts w:ascii="Helvetica Neue" w:hAnsi="Helvetica Neue" w:cs="Times New Roman"/>
-          <w:color w:val="0070C0"/>
-          <w:sz w:val="21"/>
-          <w:szCs w:val="21"/>
-        </w:rPr>
-        <w:t xml:space="preserve">. </w:t>
-      </w:r>
-      <w:r>
-        <w:rPr>
-          <w:rStyle w:val="Emphasis"/>
-          <w:rFonts w:ascii="Helvetica Neue" w:hAnsi="Helvetica Neue" w:cs="Times New Roman"/>
-          <w:color w:val="0070C0"/>
-          <w:sz w:val="21"/>
-          <w:szCs w:val="21"/>
-        </w:rPr>
-        <w:t xml:space="preserve">The highest reward is 29. </w:t>
-      </w:r>
-      <w:r>
-        <w:rPr>
-          <w:rStyle w:val="Emphasis"/>
-          <w:rFonts w:ascii="Helvetica Neue" w:hAnsi="Helvetica Neue" w:cs="Times New Roman"/>
-          <w:color w:val="0070C0"/>
-          <w:sz w:val="21"/>
-          <w:szCs w:val="21"/>
-        </w:rPr>
-        <w:t>The net rewards are almost positive.</w:t>
+          <w:color w:val="0070C0"/>
+          <w:sz w:val="21"/>
+          <w:szCs w:val="21"/>
+          <w:lang w:eastAsia="zh-CN"/>
+        </w:rPr>
+        <w:t>Then we</w:t>
+      </w:r>
+      <w:r>
+        <w:rPr>
+          <w:rStyle w:val="Emphasis"/>
+          <w:rFonts w:ascii="Helvetica Neue" w:hAnsi="Helvetica Neue" w:hint="eastAsia"/>
+          <w:color w:val="0070C0"/>
+          <w:sz w:val="21"/>
+          <w:szCs w:val="21"/>
+          <w:lang w:eastAsia="zh-CN"/>
+        </w:rPr>
+        <w:t xml:space="preserve"> print out the </w:t>
+      </w:r>
+      <w:r>
+        <w:rPr>
+          <w:rStyle w:val="Emphasis"/>
+          <w:rFonts w:ascii="Helvetica Neue" w:hAnsi="Helvetica Neue"/>
+          <w:color w:val="0070C0"/>
+          <w:sz w:val="21"/>
+          <w:szCs w:val="21"/>
+          <w:lang w:eastAsia="zh-CN"/>
+        </w:rPr>
+        <w:t xml:space="preserve">state, </w:t>
+      </w:r>
+      <w:r>
+        <w:rPr>
+          <w:rStyle w:val="Emphasis"/>
+          <w:rFonts w:ascii="Helvetica Neue" w:hAnsi="Helvetica Neue"/>
+          <w:color w:val="0070C0"/>
+          <w:sz w:val="21"/>
+          <w:szCs w:val="21"/>
+          <w:lang w:eastAsia="zh-CN"/>
+        </w:rPr>
+        <w:t>action</w:t>
+      </w:r>
+      <w:r>
+        <w:rPr>
+          <w:rStyle w:val="Emphasis"/>
+          <w:rFonts w:ascii="Helvetica Neue" w:hAnsi="Helvetica Neue"/>
+          <w:color w:val="0070C0"/>
+          <w:sz w:val="21"/>
+          <w:szCs w:val="21"/>
+          <w:lang w:eastAsia="zh-CN"/>
+        </w:rPr>
+        <w:t>, random, and rewards</w:t>
+      </w:r>
+      <w:r>
+        <w:rPr>
+          <w:rStyle w:val="Emphasis"/>
+          <w:rFonts w:ascii="Helvetica Neue" w:hAnsi="Helvetica Neue"/>
+          <w:color w:val="0070C0"/>
+          <w:sz w:val="21"/>
+          <w:szCs w:val="21"/>
+          <w:lang w:eastAsia="zh-CN"/>
+        </w:rPr>
+        <w:t xml:space="preserve"> of the last 2 trials.</w:t>
+      </w:r>
+      <w:r>
+        <w:rPr>
+          <w:rStyle w:val="Emphasis"/>
+          <w:rFonts w:ascii="Helvetica Neue" w:hAnsi="Helvetica Neue"/>
+          <w:color w:val="0070C0"/>
+          <w:sz w:val="21"/>
+          <w:szCs w:val="21"/>
+          <w:lang w:eastAsia="zh-CN"/>
+        </w:rPr>
+        <w:t xml:space="preserve"> It shows that the agent </w:t>
+      </w:r>
+      <w:r>
+        <w:rPr>
+          <w:rStyle w:val="Emphasis"/>
+          <w:rFonts w:ascii="Helvetica Neue" w:hAnsi="Helvetica Neue"/>
+          <w:color w:val="0070C0"/>
+          <w:sz w:val="21"/>
+          <w:szCs w:val="21"/>
+          <w:lang w:eastAsia="zh-CN"/>
+        </w:rPr>
+        <w:t>basically could follow the</w:t>
+      </w:r>
+      <w:r>
+        <w:rPr>
+          <w:rStyle w:val="Emphasis"/>
+          <w:rFonts w:ascii="Helvetica Neue" w:hAnsi="Helvetica Neue"/>
+          <w:color w:val="0070C0"/>
+          <w:sz w:val="21"/>
+          <w:szCs w:val="21"/>
+          <w:lang w:eastAsia="zh-CN"/>
+        </w:rPr>
+        <w:t xml:space="preserve"> same</w:t>
+      </w:r>
+      <w:r>
+        <w:rPr>
+          <w:rStyle w:val="Emphasis"/>
+          <w:rFonts w:ascii="Helvetica Neue" w:hAnsi="Helvetica Neue"/>
+          <w:color w:val="0070C0"/>
+          <w:sz w:val="21"/>
+          <w:szCs w:val="21"/>
+          <w:lang w:eastAsia="zh-CN"/>
+        </w:rPr>
+        <w:t xml:space="preserve"> and right</w:t>
+      </w:r>
+      <w:r>
+        <w:rPr>
+          <w:rStyle w:val="Emphasis"/>
+          <w:rFonts w:ascii="Helvetica Neue" w:hAnsi="Helvetica Neue"/>
+          <w:color w:val="0070C0"/>
+          <w:sz w:val="21"/>
+          <w:szCs w:val="21"/>
+          <w:lang w:eastAsia="zh-CN"/>
+        </w:rPr>
+        <w:t xml:space="preserve"> traffic rules</w:t>
+      </w:r>
+      <w:r>
+        <w:rPr>
+          <w:rStyle w:val="Emphasis"/>
+          <w:rFonts w:ascii="Helvetica Neue" w:hAnsi="Helvetica Neue"/>
+          <w:color w:val="0070C0"/>
+          <w:sz w:val="21"/>
+          <w:szCs w:val="21"/>
+          <w:lang w:eastAsia="zh-CN"/>
+        </w:rPr>
+        <w:t xml:space="preserve"> </w:t>
+      </w:r>
+      <w:r>
+        <w:rPr>
+          <w:rStyle w:val="Emphasis"/>
+          <w:rFonts w:ascii="Helvetica Neue" w:hAnsi="Helvetica Neue"/>
+          <w:color w:val="0070C0"/>
+          <w:sz w:val="21"/>
+          <w:szCs w:val="21"/>
+          <w:lang w:eastAsia="zh-CN"/>
+        </w:rPr>
+        <w:t>except</w:t>
+      </w:r>
+      <w:r>
+        <w:rPr>
+          <w:rStyle w:val="Emphasis"/>
+          <w:rFonts w:ascii="Helvetica Neue" w:hAnsi="Helvetica Neue"/>
+          <w:color w:val="0070C0"/>
+          <w:sz w:val="21"/>
+          <w:szCs w:val="21"/>
+          <w:lang w:eastAsia="zh-CN"/>
+        </w:rPr>
+        <w:t xml:space="preserve"> </w:t>
+      </w:r>
+      <w:r>
+        <w:rPr>
+          <w:rStyle w:val="Emphasis"/>
+          <w:rFonts w:ascii="Helvetica Neue" w:hAnsi="Helvetica Neue"/>
+          <w:color w:val="0070C0"/>
+          <w:sz w:val="21"/>
+          <w:szCs w:val="21"/>
+          <w:lang w:eastAsia="zh-CN"/>
+        </w:rPr>
+        <w:t xml:space="preserve">a few </w:t>
+      </w:r>
+      <w:r>
+        <w:rPr>
+          <w:rStyle w:val="Emphasis"/>
+          <w:rFonts w:ascii="Helvetica Neue" w:hAnsi="Helvetica Neue"/>
+          <w:color w:val="0070C0"/>
+          <w:sz w:val="21"/>
+          <w:szCs w:val="21"/>
+          <w:lang w:eastAsia="zh-CN"/>
+        </w:rPr>
+        <w:t>iterations</w:t>
+      </w:r>
+      <w:r>
+        <w:rPr>
+          <w:rStyle w:val="Emphasis"/>
+          <w:rFonts w:ascii="Helvetica Neue" w:hAnsi="Helvetica Neue"/>
+          <w:color w:val="0070C0"/>
+          <w:sz w:val="21"/>
+          <w:szCs w:val="21"/>
+          <w:lang w:eastAsia="zh-CN"/>
+        </w:rPr>
+        <w:t xml:space="preserve"> like</w:t>
+      </w:r>
+      <w:r>
+        <w:rPr>
+          <w:rStyle w:val="Emphasis"/>
+          <w:rFonts w:ascii="Helvetica Neue" w:hAnsi="Helvetica Neue"/>
+          <w:color w:val="0070C0"/>
+          <w:sz w:val="21"/>
+          <w:szCs w:val="21"/>
+          <w:lang w:eastAsia="zh-CN"/>
+        </w:rPr>
+        <w:t xml:space="preserve"> deadline 31</w:t>
+      </w:r>
+      <w:r>
+        <w:rPr>
+          <w:rStyle w:val="Emphasis"/>
+          <w:rFonts w:ascii="Helvetica Neue" w:hAnsi="Helvetica Neue"/>
+          <w:color w:val="0070C0"/>
+          <w:sz w:val="21"/>
+          <w:szCs w:val="21"/>
+          <w:lang w:eastAsia="zh-CN"/>
+        </w:rPr>
+        <w:t xml:space="preserve"> in the last trial.</w:t>
+      </w:r>
+      <w:r>
+        <w:rPr>
+          <w:rStyle w:val="Emphasis"/>
+          <w:rFonts w:ascii="Helvetica Neue" w:hAnsi="Helvetica Neue"/>
+          <w:color w:val="0070C0"/>
+          <w:sz w:val="21"/>
+          <w:szCs w:val="21"/>
+          <w:lang w:eastAsia="zh-CN"/>
+        </w:rPr>
+        <w:t xml:space="preserve"> It broke the </w:t>
+      </w:r>
+      <w:r>
+        <w:rPr>
+          <w:rStyle w:val="Emphasis"/>
+          <w:rFonts w:ascii="Helvetica Neue" w:hAnsi="Helvetica Neue"/>
+          <w:color w:val="0070C0"/>
+          <w:sz w:val="21"/>
+          <w:szCs w:val="21"/>
+          <w:lang w:eastAsia="zh-CN"/>
+        </w:rPr>
+        <w:t>rules.</w:t>
+      </w:r>
+      <w:r>
+        <w:rPr>
+          <w:rStyle w:val="Emphasis"/>
+          <w:rFonts w:ascii="Helvetica Neue" w:hAnsi="Helvetica Neue"/>
+          <w:color w:val="0070C0"/>
+          <w:sz w:val="21"/>
+          <w:szCs w:val="21"/>
+          <w:lang w:eastAsia="zh-CN"/>
+        </w:rPr>
+        <w:t xml:space="preserve"> </w:t>
+      </w:r>
+      <w:r>
+        <w:rPr>
+          <w:rStyle w:val="Emphasis"/>
+          <w:rFonts w:ascii="Helvetica Neue" w:hAnsi="Helvetica Neue"/>
+          <w:color w:val="0070C0"/>
+          <w:sz w:val="21"/>
+          <w:szCs w:val="21"/>
+          <w:lang w:eastAsia="zh-CN"/>
+        </w:rPr>
+        <w:t>But</w:t>
+      </w:r>
+      <w:r>
+        <w:rPr>
+          <w:rStyle w:val="Emphasis"/>
+          <w:rFonts w:ascii="Helvetica Neue" w:hAnsi="Helvetica Neue"/>
+          <w:color w:val="0070C0"/>
+          <w:sz w:val="21"/>
+          <w:szCs w:val="21"/>
+          <w:lang w:eastAsia="zh-CN"/>
+        </w:rPr>
+        <w:t xml:space="preserve"> we could also notice it’</w:t>
+      </w:r>
+      <w:r>
+        <w:rPr>
+          <w:rStyle w:val="Emphasis"/>
+          <w:rFonts w:ascii="Helvetica Neue" w:hAnsi="Helvetica Neue" w:hint="eastAsia"/>
+          <w:color w:val="0070C0"/>
+          <w:sz w:val="21"/>
+          <w:szCs w:val="21"/>
+          <w:lang w:eastAsia="zh-CN"/>
+        </w:rPr>
+        <w:t>s action was generated by epsilon exploration.</w:t>
+      </w:r>
+      <w:r>
+        <w:rPr>
+          <w:rStyle w:val="Emphasis"/>
+          <w:rFonts w:ascii="Helvetica Neue" w:hAnsi="Helvetica Neue"/>
+          <w:color w:val="0070C0"/>
+          <w:sz w:val="21"/>
+          <w:szCs w:val="21"/>
+          <w:lang w:eastAsia="zh-CN"/>
+        </w:rPr>
+        <w:t xml:space="preserve"> It makes sense to make a mistake.</w:t>
+      </w:r>
+      <w:r>
+        <w:rPr>
+          <w:rStyle w:val="Emphasis"/>
+          <w:rFonts w:ascii="Helvetica Neue" w:hAnsi="Helvetica Neue"/>
+          <w:color w:val="0070C0"/>
+          <w:sz w:val="21"/>
+          <w:szCs w:val="21"/>
+          <w:lang w:eastAsia="zh-CN"/>
+        </w:rPr>
+        <w:t xml:space="preserve"> Therefore, it’</w:t>
+      </w:r>
+      <w:r>
+        <w:rPr>
+          <w:rStyle w:val="Emphasis"/>
+          <w:rFonts w:ascii="Helvetica Neue" w:hAnsi="Helvetica Neue" w:hint="eastAsia"/>
+          <w:color w:val="0070C0"/>
+          <w:sz w:val="21"/>
+          <w:szCs w:val="21"/>
+          <w:lang w:eastAsia="zh-CN"/>
+        </w:rPr>
+        <w:t>s safe to say our agent get close to an optimal policy.</w:t>
+      </w:r>
+      <w:bookmarkStart w:id="0" w:name="_GoBack"/>
+      <w:bookmarkEnd w:id="0"/>
+    </w:p>
+    <w:p>
+      <w:pPr>
+        <w:rPr>
+          <w:rStyle w:val="Emphasis"/>
+          <w:rFonts w:ascii="Helvetica Neue" w:hAnsi="Helvetica Neue" w:cs="Times New Roman"/>
+          <w:color w:val="0070C0"/>
+          <w:sz w:val="21"/>
+          <w:szCs w:val="21"/>
+          <w:lang w:eastAsia="zh-CN"/>
+        </w:rPr>
+      </w:pPr>
+      <w:r>
+        <w:rPr>
+          <w:rStyle w:val="Emphasis"/>
+          <w:rFonts w:ascii="Helvetica Neue" w:hAnsi="Helvetica Neue" w:cs="Times New Roman"/>
+          <w:color w:val="0070C0"/>
+          <w:sz w:val="21"/>
+          <w:szCs w:val="21"/>
+          <w:lang w:eastAsia="zh-CN"/>
+        </w:rPr>
+        <w:drawing>
+          <wp:inline distT="0" distB="0" distL="0" distR="0" wp14:anchorId="4CECE302" wp14:editId="1CAB85A1">
+            <wp:extent cx="5723890" cy="2780665"/>
+            <wp:effectExtent l="0" t="0" r="0" b="0"/>
+            <wp:docPr id="6" name="Picture 6"/>
+            <wp:cNvGraphicFramePr>
+              <a:graphicFrameLocks xmlns:a="http://schemas.openxmlformats.org/drawingml/2006/main" noChangeAspect="1"/>
+            </wp:cNvGraphicFramePr>
+            <a:graphic xmlns:a="http://schemas.openxmlformats.org/drawingml/2006/main">
+              <a:graphicData uri="http://schemas.openxmlformats.org/drawingml/2006/picture">
+                <pic:pic xmlns:pic="http://schemas.openxmlformats.org/drawingml/2006/picture">
+                  <pic:nvPicPr>
+                    <pic:cNvPr id="1" name=""/>
+                    <pic:cNvPicPr/>
+                  </pic:nvPicPr>
+                  <pic:blipFill>
+                    <a:blip r:embed="rId14"/>
+                    <a:stretch>
+                      <a:fillRect/>
+                    </a:stretch>
+                  </pic:blipFill>
+                  <pic:spPr>
+                    <a:xfrm>
+                      <a:off x="0" y="0"/>
+                      <a:ext cx="5723890" cy="2780665"/>
+                    </a:xfrm>
+                    <a:prstGeom prst="rect">
+                      <a:avLst/>
+                    </a:prstGeom>
+                  </pic:spPr>
+                </pic:pic>
+              </a:graphicData>
+            </a:graphic>
+          </wp:inline>
+        </w:drawing>
       </w:r>
     </w:p>
     <w:sectPr>

</xml_diff>

<commit_message>
improved question 5 for review 2
</commit_message>
<xml_diff>
--- a/smartcab/Report.docx
+++ b/smartcab/Report.docx
@@ -1222,30 +1222,217 @@
     <w:p>
       <w:pPr>
         <w:rPr>
+          <w:i/>
+          <w:color w:val="0070C0"/>
+          <w:lang w:eastAsia="zh-CN"/>
+        </w:rPr>
+      </w:pPr>
+      <w:r>
+        <w:rPr>
+          <w:i/>
+          <w:color w:val="0070C0"/>
+          <w:lang w:eastAsia="zh-CN"/>
+        </w:rPr>
+        <w:t xml:space="preserve">There are </w:t>
+      </w:r>
+      <w:r>
+        <w:rPr>
+          <w:i/>
+          <w:color w:val="0070C0"/>
+          <w:lang w:eastAsia="zh-CN"/>
+        </w:rPr>
+        <w:t>three</w:t>
+      </w:r>
+      <w:r>
+        <w:rPr>
+          <w:i/>
+          <w:color w:val="0070C0"/>
+          <w:lang w:eastAsia="zh-CN"/>
+        </w:rPr>
+        <w:t xml:space="preserve"> </w:t>
+      </w:r>
+      <w:r>
+        <w:rPr>
+          <w:i/>
+          <w:color w:val="0070C0"/>
+          <w:lang w:eastAsia="zh-CN"/>
+        </w:rPr>
+        <w:t>places where we could find the</w:t>
+      </w:r>
+      <w:r>
+        <w:rPr>
+          <w:i/>
+          <w:color w:val="0070C0"/>
+          <w:lang w:eastAsia="zh-CN"/>
+        </w:rPr>
+        <w:t xml:space="preserve"> state</w:t>
+      </w:r>
+      <w:r>
+        <w:rPr>
+          <w:i/>
+          <w:color w:val="0070C0"/>
+          <w:lang w:eastAsia="zh-CN"/>
+        </w:rPr>
+        <w:t xml:space="preserve"> update</w:t>
+      </w:r>
+      <w:r>
+        <w:rPr>
+          <w:i/>
+          <w:color w:val="0070C0"/>
+          <w:lang w:eastAsia="zh-CN"/>
+        </w:rPr>
+        <w:t xml:space="preserve">. The first is </w:t>
+      </w:r>
+      <w:r>
+        <w:rPr>
+          <w:i/>
+          <w:color w:val="0070C0"/>
+          <w:lang w:eastAsia="zh-CN"/>
+        </w:rPr>
+        <w:t xml:space="preserve">next waypoint </w:t>
+      </w:r>
+      <w:r>
+        <w:rPr>
+          <w:i/>
+          <w:color w:val="0070C0"/>
+          <w:lang w:eastAsia="zh-CN"/>
+        </w:rPr>
+        <w:t xml:space="preserve">output </w:t>
+      </w:r>
+      <w:r>
+        <w:rPr>
+          <w:i/>
+          <w:color w:val="0070C0"/>
+          <w:lang w:eastAsia="zh-CN"/>
+        </w:rPr>
+        <w:t xml:space="preserve">from planner, </w:t>
+      </w:r>
+      <w:r>
+        <w:rPr>
+          <w:i/>
+          <w:color w:val="0070C0"/>
+          <w:lang w:eastAsia="zh-CN"/>
+        </w:rPr>
+        <w:t>as</w:t>
+      </w:r>
+      <w:r>
+        <w:rPr>
+          <w:i/>
+          <w:color w:val="0070C0"/>
+          <w:lang w:eastAsia="zh-CN"/>
+        </w:rPr>
+        <w:t xml:space="preserve"> </w:t>
+      </w:r>
+      <w:r>
+        <w:rPr>
+          <w:i/>
+          <w:color w:val="0070C0"/>
+          <w:lang w:eastAsia="zh-CN"/>
+        </w:rPr>
+        <w:t>one action is complete</w:t>
+      </w:r>
+      <w:r>
+        <w:rPr>
+          <w:i/>
+          <w:color w:val="0070C0"/>
+          <w:lang w:eastAsia="zh-CN"/>
+        </w:rPr>
+        <w:t xml:space="preserve">, and then the next waypoint begins. </w:t>
+      </w:r>
+      <w:r>
+        <w:rPr>
+          <w:i/>
+          <w:color w:val="0070C0"/>
+          <w:lang w:eastAsia="zh-CN"/>
+        </w:rPr>
+        <w:t xml:space="preserve"> The second is often </w:t>
+      </w:r>
+      <w:r>
+        <w:rPr>
+          <w:i/>
+          <w:color w:val="0070C0"/>
+          <w:lang w:eastAsia="zh-CN"/>
+        </w:rPr>
+        <w:t xml:space="preserve">in the process of intersection. </w:t>
+      </w:r>
+      <w:r>
+        <w:rPr>
+          <w:i/>
+          <w:color w:val="0070C0"/>
+          <w:lang w:eastAsia="zh-CN"/>
+        </w:rPr>
+        <w:t xml:space="preserve">A cab needs to handle traffic </w:t>
+      </w:r>
+      <w:r>
+        <w:rPr>
           <w:rFonts w:hint="eastAsia"/>
           <w:i/>
           <w:color w:val="0070C0"/>
           <w:lang w:eastAsia="zh-CN"/>
         </w:rPr>
-      </w:pPr>
-      <w:r>
-        <w:rPr>
-          <w:i/>
-          <w:color w:val="0070C0"/>
-          <w:lang w:eastAsia="zh-CN"/>
-        </w:rPr>
-        <w:t xml:space="preserve">There are </w:t>
-      </w:r>
-      <w:r>
-        <w:rPr>
-          <w:i/>
-          <w:color w:val="0070C0"/>
-          <w:lang w:eastAsia="zh-CN"/>
-        </w:rPr>
-        <w:t>three</w:t>
-      </w:r>
-      <w:r>
-        <w:rPr>
+        <w:t>lights and oncoming traffic</w:t>
+      </w:r>
+      <w:r>
+        <w:rPr>
+          <w:i/>
+          <w:color w:val="0070C0"/>
+          <w:lang w:eastAsia="zh-CN"/>
+        </w:rPr>
+        <w:t xml:space="preserve"> so as to choose the right path and avoid accident</w:t>
+      </w:r>
+      <w:r>
+        <w:rPr>
+          <w:rFonts w:hint="eastAsia"/>
+          <w:i/>
+          <w:color w:val="0070C0"/>
+          <w:lang w:eastAsia="zh-CN"/>
+        </w:rPr>
+        <w:t xml:space="preserve">. </w:t>
+      </w:r>
+      <w:r>
+        <w:rPr>
+          <w:i/>
+          <w:color w:val="0070C0"/>
+          <w:lang w:eastAsia="zh-CN"/>
+        </w:rPr>
+        <w:t>Here</w:t>
+      </w:r>
+      <w:r>
+        <w:rPr>
+          <w:i/>
+          <w:color w:val="0070C0"/>
+          <w:lang w:eastAsia="zh-CN"/>
+        </w:rPr>
+        <w:t>,</w:t>
+      </w:r>
+      <w:r>
+        <w:rPr>
+          <w:i/>
+          <w:color w:val="0070C0"/>
+          <w:lang w:eastAsia="zh-CN"/>
+        </w:rPr>
+        <w:t xml:space="preserve"> what </w:t>
+      </w:r>
+      <w:r>
+        <w:rPr>
+          <w:rFonts w:hint="eastAsia"/>
+          <w:i/>
+          <w:color w:val="0070C0"/>
+          <w:lang w:eastAsia="zh-CN"/>
+        </w:rPr>
+        <w:t xml:space="preserve">the agent need to learn is </w:t>
+      </w:r>
+      <w:r>
+        <w:rPr>
+          <w:i/>
+          <w:color w:val="0070C0"/>
+          <w:lang w:eastAsia="zh-CN"/>
+        </w:rPr>
+        <w:t>exactly</w:t>
+      </w:r>
+      <w:r>
+        <w:rPr>
+          <w:rFonts w:hint="eastAsia"/>
           <w:i/>
           <w:color w:val="0070C0"/>
           <w:lang w:eastAsia="zh-CN"/>
@@ -1258,63 +1445,116 @@
           <w:color w:val="0070C0"/>
           <w:lang w:eastAsia="zh-CN"/>
         </w:rPr>
-        <w:t>places where we could find the</w:t>
-      </w:r>
-      <w:r>
-        <w:rPr>
-          <w:i/>
-          <w:color w:val="0070C0"/>
-          <w:lang w:eastAsia="zh-CN"/>
-        </w:rPr>
-        <w:t xml:space="preserve"> state</w:t>
-      </w:r>
-      <w:r>
-        <w:rPr>
-          <w:i/>
-          <w:color w:val="0070C0"/>
-          <w:lang w:eastAsia="zh-CN"/>
-        </w:rPr>
-        <w:t xml:space="preserve"> update</w:t>
-      </w:r>
-      <w:r>
-        <w:rPr>
-          <w:i/>
-          <w:color w:val="0070C0"/>
-          <w:lang w:eastAsia="zh-CN"/>
-        </w:rPr>
-        <w:t xml:space="preserve">. The first is </w:t>
-      </w:r>
-      <w:r>
-        <w:rPr>
-          <w:i/>
-          <w:color w:val="0070C0"/>
-          <w:lang w:eastAsia="zh-CN"/>
-        </w:rPr>
-        <w:t xml:space="preserve">next waypoint </w:t>
-      </w:r>
-      <w:r>
-        <w:rPr>
-          <w:i/>
-          <w:color w:val="0070C0"/>
-          <w:lang w:eastAsia="zh-CN"/>
-        </w:rPr>
-        <w:t xml:space="preserve">output </w:t>
-      </w:r>
-      <w:r>
-        <w:rPr>
-          <w:i/>
-          <w:color w:val="0070C0"/>
-          <w:lang w:eastAsia="zh-CN"/>
-        </w:rPr>
-        <w:t xml:space="preserve">from planner, </w:t>
-      </w:r>
-      <w:r>
-        <w:rPr>
-          <w:i/>
-          <w:color w:val="0070C0"/>
-          <w:lang w:eastAsia="zh-CN"/>
-        </w:rPr>
-        <w:t>as</w:t>
+        <w:t>what</w:t>
+      </w:r>
+      <w:r>
+        <w:rPr>
+          <w:rFonts w:hint="eastAsia"/>
+          <w:i/>
+          <w:color w:val="0070C0"/>
+          <w:lang w:eastAsia="zh-CN"/>
+        </w:rPr>
+        <w:t xml:space="preserve"> the US traffic rules</w:t>
+      </w:r>
+      <w:r>
+        <w:rPr>
+          <w:i/>
+          <w:color w:val="0070C0"/>
+          <w:lang w:eastAsia="zh-CN"/>
+        </w:rPr>
+        <w:t xml:space="preserve"> are.</w:t>
+      </w:r>
+      <w:r>
+        <w:rPr>
+          <w:i/>
+          <w:color w:val="0070C0"/>
+          <w:lang w:eastAsia="zh-CN"/>
+        </w:rPr>
+        <w:t xml:space="preserve"> For example,</w:t>
+      </w:r>
+      <w:r>
+        <w:rPr>
+          <w:rFonts w:hint="eastAsia"/>
+          <w:i/>
+          <w:color w:val="0070C0"/>
+          <w:lang w:eastAsia="zh-CN"/>
+        </w:rPr>
+        <w:t xml:space="preserve"> suppose the </w:t>
+      </w:r>
+      <w:r>
+        <w:rPr>
+          <w:i/>
+          <w:color w:val="0070C0"/>
+          <w:lang w:eastAsia="zh-CN"/>
+        </w:rPr>
+        <w:t>‘</w:t>
+      </w:r>
+      <w:r>
+        <w:rPr>
+          <w:rFonts w:hint="eastAsia"/>
+          <w:i/>
+          <w:color w:val="0070C0"/>
+          <w:lang w:eastAsia="zh-CN"/>
+        </w:rPr>
+        <w:t>nex</w:t>
+      </w:r>
+      <w:r>
+        <w:rPr>
+          <w:i/>
+          <w:color w:val="0070C0"/>
+          <w:lang w:eastAsia="zh-CN"/>
+        </w:rPr>
+        <w:t>t</w:t>
+      </w:r>
+      <w:r>
+        <w:rPr>
+          <w:rFonts w:hint="eastAsia"/>
+          <w:i/>
+          <w:color w:val="0070C0"/>
+          <w:lang w:eastAsia="zh-CN"/>
+        </w:rPr>
+        <w:t>_waypoint</w:t>
+      </w:r>
+      <w:r>
+        <w:rPr>
+          <w:i/>
+          <w:color w:val="0070C0"/>
+          <w:lang w:eastAsia="zh-CN"/>
+        </w:rPr>
+        <w:t>’</w:t>
+      </w:r>
+      <w:r>
+        <w:rPr>
+          <w:rFonts w:hint="eastAsia"/>
+          <w:i/>
+          <w:color w:val="0070C0"/>
+          <w:lang w:eastAsia="zh-CN"/>
+        </w:rPr>
+        <w:t xml:space="preserve"> is left,</w:t>
+      </w:r>
+      <w:r>
+        <w:rPr>
+          <w:i/>
+          <w:color w:val="0070C0"/>
+          <w:lang w:eastAsia="zh-CN"/>
+        </w:rPr>
+        <w:t xml:space="preserve"> if the traffic light red, the agent need to stop with ‘None’. And if the traffic is green and there </w:t>
+      </w:r>
+      <w:r>
+        <w:rPr>
+          <w:i/>
+          <w:color w:val="0070C0"/>
+          <w:lang w:eastAsia="zh-CN"/>
+        </w:rPr>
+        <w:t>is</w:t>
+      </w:r>
+      <w:r>
+        <w:rPr>
+          <w:i/>
+          <w:color w:val="0070C0"/>
+          <w:lang w:eastAsia="zh-CN"/>
+        </w:rPr>
+        <w:t xml:space="preserve"> oncoming traffic, the agent need to stop. Otherwise, the agent need to turn left.</w:t>
       </w:r>
       <w:r>
         <w:rPr>
@@ -1324,262 +1564,19 @@
         </w:rPr>
         <w:t xml:space="preserve"> </w:t>
       </w:r>
-      <w:r>
-        <w:rPr>
-          <w:i/>
-          <w:color w:val="0070C0"/>
-          <w:lang w:eastAsia="zh-CN"/>
-        </w:rPr>
-        <w:t>one action is complete</w:t>
-      </w:r>
-      <w:r>
-        <w:rPr>
-          <w:i/>
-          <w:color w:val="0070C0"/>
-          <w:lang w:eastAsia="zh-CN"/>
-        </w:rPr>
-        <w:t xml:space="preserve">, and then the next waypoint begins. </w:t>
-      </w:r>
-      <w:r>
-        <w:rPr>
-          <w:i/>
-          <w:color w:val="0070C0"/>
-          <w:lang w:eastAsia="zh-CN"/>
-        </w:rPr>
-        <w:t xml:space="preserve"> The second is often </w:t>
-      </w:r>
-      <w:r>
-        <w:rPr>
-          <w:i/>
-          <w:color w:val="0070C0"/>
-          <w:lang w:eastAsia="zh-CN"/>
-        </w:rPr>
-        <w:t xml:space="preserve">in the process of intersection. </w:t>
-      </w:r>
-      <w:r>
-        <w:rPr>
-          <w:i/>
-          <w:color w:val="0070C0"/>
-          <w:lang w:eastAsia="zh-CN"/>
-        </w:rPr>
-        <w:t xml:space="preserve">A cab needs to handle traffic </w:t>
-      </w:r>
-      <w:r>
-        <w:rPr>
-          <w:rFonts w:hint="eastAsia"/>
-          <w:i/>
-          <w:color w:val="0070C0"/>
-          <w:lang w:eastAsia="zh-CN"/>
-        </w:rPr>
-        <w:t>lights and oncoming traffic</w:t>
-      </w:r>
-      <w:r>
-        <w:rPr>
-          <w:i/>
-          <w:color w:val="0070C0"/>
-          <w:lang w:eastAsia="zh-CN"/>
-        </w:rPr>
-        <w:t xml:space="preserve"> so as to choose the right path and avoid accident</w:t>
-      </w:r>
-      <w:r>
-        <w:rPr>
-          <w:rFonts w:hint="eastAsia"/>
-          <w:i/>
-          <w:color w:val="0070C0"/>
-          <w:lang w:eastAsia="zh-CN"/>
-        </w:rPr>
-        <w:t xml:space="preserve">. </w:t>
-      </w:r>
-      <w:r>
-        <w:rPr>
-          <w:i/>
-          <w:color w:val="0070C0"/>
-          <w:lang w:eastAsia="zh-CN"/>
-        </w:rPr>
-        <w:t>Here</w:t>
-      </w:r>
-      <w:r>
-        <w:rPr>
-          <w:i/>
-          <w:color w:val="0070C0"/>
-          <w:lang w:eastAsia="zh-CN"/>
-        </w:rPr>
-        <w:t>,</w:t>
-      </w:r>
-      <w:r>
-        <w:rPr>
-          <w:i/>
-          <w:color w:val="0070C0"/>
-          <w:lang w:eastAsia="zh-CN"/>
-        </w:rPr>
-        <w:t xml:space="preserve"> what </w:t>
-      </w:r>
-      <w:r>
-        <w:rPr>
-          <w:rFonts w:hint="eastAsia"/>
-          <w:i/>
-          <w:color w:val="0070C0"/>
-          <w:lang w:eastAsia="zh-CN"/>
-        </w:rPr>
-        <w:t xml:space="preserve">the agent need to learn is </w:t>
-      </w:r>
-      <w:r>
-        <w:rPr>
-          <w:i/>
-          <w:color w:val="0070C0"/>
-          <w:lang w:eastAsia="zh-CN"/>
-        </w:rPr>
-        <w:t>exactly</w:t>
-      </w:r>
-      <w:r>
-        <w:rPr>
-          <w:rFonts w:hint="eastAsia"/>
-          <w:i/>
-          <w:color w:val="0070C0"/>
-          <w:lang w:eastAsia="zh-CN"/>
-        </w:rPr>
-        <w:t xml:space="preserve"> </w:t>
-      </w:r>
-      <w:r>
-        <w:rPr>
-          <w:i/>
-          <w:color w:val="0070C0"/>
-          <w:lang w:eastAsia="zh-CN"/>
-        </w:rPr>
-        <w:t>what</w:t>
-      </w:r>
-      <w:r>
-        <w:rPr>
-          <w:rFonts w:hint="eastAsia"/>
-          <w:i/>
-          <w:color w:val="0070C0"/>
-          <w:lang w:eastAsia="zh-CN"/>
-        </w:rPr>
-        <w:t xml:space="preserve"> the US traffic rules</w:t>
-      </w:r>
-      <w:r>
-        <w:rPr>
-          <w:i/>
-          <w:color w:val="0070C0"/>
-          <w:lang w:eastAsia="zh-CN"/>
-        </w:rPr>
-        <w:t xml:space="preserve"> are.</w:t>
-      </w:r>
-      <w:r>
-        <w:rPr>
-          <w:i/>
-          <w:color w:val="0070C0"/>
-          <w:lang w:eastAsia="zh-CN"/>
-        </w:rPr>
-        <w:t xml:space="preserve"> For example,</w:t>
-      </w:r>
-      <w:r>
-        <w:rPr>
-          <w:rFonts w:hint="eastAsia"/>
-          <w:i/>
-          <w:color w:val="0070C0"/>
-          <w:lang w:eastAsia="zh-CN"/>
-        </w:rPr>
-        <w:t xml:space="preserve"> suppose the </w:t>
-      </w:r>
-      <w:r>
-        <w:rPr>
-          <w:i/>
-          <w:color w:val="0070C0"/>
-          <w:lang w:eastAsia="zh-CN"/>
-        </w:rPr>
-        <w:t>‘</w:t>
-      </w:r>
-      <w:r>
-        <w:rPr>
-          <w:rFonts w:hint="eastAsia"/>
-          <w:i/>
-          <w:color w:val="0070C0"/>
-          <w:lang w:eastAsia="zh-CN"/>
-        </w:rPr>
-        <w:t>nex</w:t>
-      </w:r>
-      <w:r>
-        <w:rPr>
-          <w:i/>
-          <w:color w:val="0070C0"/>
-          <w:lang w:eastAsia="zh-CN"/>
-        </w:rPr>
-        <w:t>t</w:t>
-      </w:r>
-      <w:r>
-        <w:rPr>
-          <w:rFonts w:hint="eastAsia"/>
-          <w:i/>
-          <w:color w:val="0070C0"/>
-          <w:lang w:eastAsia="zh-CN"/>
-        </w:rPr>
-        <w:t>_waypoint</w:t>
-      </w:r>
-      <w:r>
-        <w:rPr>
-          <w:i/>
-          <w:color w:val="0070C0"/>
-          <w:lang w:eastAsia="zh-CN"/>
-        </w:rPr>
-        <w:t>’</w:t>
-      </w:r>
-      <w:r>
-        <w:rPr>
-          <w:rFonts w:hint="eastAsia"/>
-          <w:i/>
-          <w:color w:val="0070C0"/>
-          <w:lang w:eastAsia="zh-CN"/>
-        </w:rPr>
-        <w:t xml:space="preserve"> is left,</w:t>
-      </w:r>
-      <w:r>
-        <w:rPr>
-          <w:i/>
-          <w:color w:val="0070C0"/>
-          <w:lang w:eastAsia="zh-CN"/>
-        </w:rPr>
-        <w:t xml:space="preserve"> if the traffic light red, the agent need to stop with ‘None’. And if the traffic is green and there </w:t>
-      </w:r>
-      <w:r>
-        <w:rPr>
-          <w:i/>
-          <w:color w:val="0070C0"/>
-          <w:lang w:eastAsia="zh-CN"/>
-        </w:rPr>
-        <w:t>is</w:t>
-      </w:r>
-      <w:r>
-        <w:rPr>
-          <w:i/>
-          <w:color w:val="0070C0"/>
-          <w:lang w:eastAsia="zh-CN"/>
-        </w:rPr>
-        <w:t xml:space="preserve"> oncoming traffic, the agent need to stop. Otherwise, the agent need to turn left.</w:t>
-      </w:r>
-      <w:r>
-        <w:rPr>
-          <w:i/>
-          <w:color w:val="0070C0"/>
-          <w:lang w:eastAsia="zh-CN"/>
-        </w:rPr>
-        <w:t xml:space="preserve"> </w:t>
-      </w:r>
-    </w:p>
-    <w:p>
-      <w:pPr>
-        <w:rPr>
-          <w:rFonts w:hint="eastAsia"/>
-          <w:i/>
-          <w:color w:val="0070C0"/>
-          <w:lang w:eastAsia="zh-CN"/>
-        </w:rPr>
-      </w:pPr>
-    </w:p>
-    <w:p>
-      <w:pPr>
-        <w:rPr>
-          <w:rFonts w:hint="eastAsia"/>
+    </w:p>
+    <w:p>
+      <w:pPr>
+        <w:rPr>
+          <w:i/>
+          <w:color w:val="0070C0"/>
+          <w:lang w:eastAsia="zh-CN"/>
+        </w:rPr>
+      </w:pPr>
+    </w:p>
+    <w:p>
+      <w:pPr>
+        <w:rPr>
           <w:i/>
           <w:color w:val="0070C0"/>
           <w:lang w:eastAsia="zh-CN"/>
@@ -2984,100 +2981,151 @@
         <w:spacing w:before="0" w:beforeAutospacing="0" w:after="225" w:afterAutospacing="0" w:line="357" w:lineRule="atLeast"/>
         <w:rPr>
           <w:rStyle w:val="Emphasis"/>
+          <w:rFonts w:ascii="Helvetica Neue" w:hAnsi="Helvetica Neue"/>
+          <w:color w:val="0070C0"/>
+          <w:sz w:val="21"/>
+          <w:szCs w:val="21"/>
+          <w:lang w:eastAsia="zh-CN"/>
+        </w:rPr>
+      </w:pPr>
+      <w:r>
+        <w:rPr>
+          <w:rStyle w:val="Emphasis"/>
+          <w:rFonts w:ascii="Helvetica Neue" w:hAnsi="Helvetica Neue"/>
+          <w:color w:val="0070C0"/>
+          <w:sz w:val="21"/>
+          <w:szCs w:val="21"/>
+          <w:lang w:eastAsia="zh-CN"/>
+        </w:rPr>
+        <w:t>The performance varied according to the combinations of parameters.</w:t>
+      </w:r>
+      <w:r>
+        <w:rPr>
+          <w:rStyle w:val="Emphasis"/>
+          <w:rFonts w:ascii="Helvetica Neue" w:hAnsi="Helvetica Neue"/>
+          <w:color w:val="0070C0"/>
+          <w:sz w:val="21"/>
+          <w:szCs w:val="21"/>
+          <w:lang w:eastAsia="zh-CN"/>
+        </w:rPr>
+        <w:t xml:space="preserve"> But </w:t>
+      </w:r>
+      <w:r>
+        <w:rPr>
+          <w:rStyle w:val="Emphasis"/>
+          <w:rFonts w:ascii="Helvetica Neue" w:hAnsi="Helvetica Neue"/>
+          <w:color w:val="0070C0"/>
+          <w:sz w:val="21"/>
+          <w:szCs w:val="21"/>
+          <w:lang w:eastAsia="zh-CN"/>
+        </w:rPr>
+        <w:t xml:space="preserve">the combination with </w:t>
+      </w:r>
+      <w:r>
+        <w:rPr>
+          <w:rStyle w:val="Emphasis"/>
+          <w:rFonts w:ascii="Helvetica Neue" w:hAnsi="Helvetica Neue"/>
+          <w:color w:val="0070C0"/>
+          <w:sz w:val="21"/>
+          <w:szCs w:val="21"/>
+          <w:lang w:eastAsia="zh-CN"/>
+        </w:rPr>
+        <w:t>the lowest epsilon</w:t>
+      </w:r>
+      <w:r>
+        <w:rPr>
+          <w:rStyle w:val="Emphasis"/>
+          <w:rFonts w:ascii="Helvetica Neue" w:hAnsi="Helvetica Neue"/>
+          <w:color w:val="0070C0"/>
+          <w:sz w:val="21"/>
+          <w:szCs w:val="21"/>
+          <w:lang w:eastAsia="zh-CN"/>
+        </w:rPr>
+        <w:t xml:space="preserve"> of 0.1 has the highest the success rates</w:t>
+      </w:r>
+      <w:r>
+        <w:rPr>
+          <w:rStyle w:val="Emphasis"/>
+          <w:rFonts w:ascii="Helvetica Neue" w:hAnsi="Helvetica Neue"/>
+          <w:color w:val="0070C0"/>
+          <w:sz w:val="21"/>
+          <w:szCs w:val="21"/>
+          <w:lang w:eastAsia="zh-CN"/>
+        </w:rPr>
+        <w:t xml:space="preserve">, </w:t>
+      </w:r>
+      <w:r>
+        <w:rPr>
+          <w:rStyle w:val="Emphasis"/>
+          <w:rFonts w:ascii="Helvetica Neue" w:hAnsi="Helvetica Neue"/>
+          <w:color w:val="0070C0"/>
+          <w:sz w:val="21"/>
+          <w:szCs w:val="21"/>
+          <w:lang w:eastAsia="zh-CN"/>
+        </w:rPr>
+        <w:t xml:space="preserve">lowest average </w:t>
+      </w:r>
+      <w:r>
+        <w:rPr>
+          <w:rStyle w:val="Emphasis"/>
+          <w:rFonts w:ascii="Helvetica Neue" w:hAnsi="Helvetica Neue"/>
+          <w:color w:val="0070C0"/>
+          <w:sz w:val="21"/>
+          <w:szCs w:val="21"/>
+          <w:lang w:eastAsia="zh-CN"/>
+        </w:rPr>
+        <w:t>running time, and the highest net rewards.</w:t>
+      </w:r>
+    </w:p>
+    <w:p>
+      <w:pPr>
+        <w:pStyle w:val="NormalWeb"/>
+        <w:shd w:val="clear" w:color="auto" w:fill="FFFFFF"/>
+        <w:spacing w:before="0" w:beforeAutospacing="0" w:after="225" w:afterAutospacing="0" w:line="357" w:lineRule="atLeast"/>
+        <w:rPr>
+          <w:rStyle w:val="Emphasis"/>
+          <w:rFonts w:ascii="Helvetica Neue" w:hAnsi="Helvetica Neue"/>
+          <w:color w:val="303030"/>
+          <w:sz w:val="21"/>
+          <w:szCs w:val="21"/>
+          <w:lang w:eastAsia="zh-CN"/>
+        </w:rPr>
+      </w:pPr>
+      <w:r>
+        <w:rPr>
+          <w:rStyle w:val="Emphasis"/>
+          <w:rFonts w:ascii="Helvetica Neue" w:hAnsi="Helvetica Neue"/>
+          <w:color w:val="303030"/>
+          <w:sz w:val="21"/>
+          <w:szCs w:val="21"/>
+        </w:rPr>
+        <w:t>Does your agent get close to finding an optimal policy, i.e. reach the destination in the minimum possible time, and not incur any penalties?</w:t>
+      </w:r>
+    </w:p>
+    <w:p>
+      <w:pPr>
+        <w:pStyle w:val="NormalWeb"/>
+        <w:shd w:val="clear" w:color="auto" w:fill="FFFFFF"/>
+        <w:spacing w:before="0" w:beforeAutospacing="0" w:after="225" w:afterAutospacing="0" w:line="357" w:lineRule="atLeast"/>
+        <w:rPr>
+          <w:rStyle w:val="Emphasis"/>
           <w:rFonts w:ascii="Helvetica Neue" w:hAnsi="Helvetica Neue" w:hint="eastAsia"/>
-          <w:color w:val="0070C0"/>
-          <w:sz w:val="21"/>
-          <w:szCs w:val="21"/>
-          <w:lang w:eastAsia="zh-CN"/>
-        </w:rPr>
-      </w:pPr>
-      <w:r>
-        <w:rPr>
-          <w:rStyle w:val="Emphasis"/>
-          <w:rFonts w:ascii="Helvetica Neue" w:hAnsi="Helvetica Neue"/>
-          <w:color w:val="0070C0"/>
-          <w:sz w:val="21"/>
-          <w:szCs w:val="21"/>
-          <w:lang w:eastAsia="zh-CN"/>
-        </w:rPr>
-        <w:t>The performance varied according to the combinations of parameters.</w:t>
-      </w:r>
-      <w:r>
-        <w:rPr>
-          <w:rStyle w:val="Emphasis"/>
-          <w:rFonts w:ascii="Helvetica Neue" w:hAnsi="Helvetica Neue"/>
-          <w:color w:val="0070C0"/>
-          <w:sz w:val="21"/>
-          <w:szCs w:val="21"/>
-          <w:lang w:eastAsia="zh-CN"/>
-        </w:rPr>
-        <w:t xml:space="preserve"> But </w:t>
-      </w:r>
-      <w:r>
-        <w:rPr>
-          <w:rStyle w:val="Emphasis"/>
-          <w:rFonts w:ascii="Helvetica Neue" w:hAnsi="Helvetica Neue"/>
-          <w:color w:val="0070C0"/>
-          <w:sz w:val="21"/>
-          <w:szCs w:val="21"/>
-          <w:lang w:eastAsia="zh-CN"/>
-        </w:rPr>
-        <w:t xml:space="preserve">the combination with </w:t>
-      </w:r>
-      <w:r>
-        <w:rPr>
-          <w:rStyle w:val="Emphasis"/>
-          <w:rFonts w:ascii="Helvetica Neue" w:hAnsi="Helvetica Neue"/>
-          <w:color w:val="0070C0"/>
-          <w:sz w:val="21"/>
-          <w:szCs w:val="21"/>
-          <w:lang w:eastAsia="zh-CN"/>
-        </w:rPr>
-        <w:t>the lowest epsilon</w:t>
-      </w:r>
-      <w:r>
-        <w:rPr>
-          <w:rStyle w:val="Emphasis"/>
-          <w:rFonts w:ascii="Helvetica Neue" w:hAnsi="Helvetica Neue"/>
-          <w:color w:val="0070C0"/>
-          <w:sz w:val="21"/>
-          <w:szCs w:val="21"/>
-          <w:lang w:eastAsia="zh-CN"/>
-        </w:rPr>
-        <w:t xml:space="preserve"> of 0.1 has the highest the success rates</w:t>
-      </w:r>
-      <w:r>
-        <w:rPr>
-          <w:rStyle w:val="Emphasis"/>
-          <w:rFonts w:ascii="Helvetica Neue" w:hAnsi="Helvetica Neue"/>
-          <w:color w:val="0070C0"/>
-          <w:sz w:val="21"/>
-          <w:szCs w:val="21"/>
-          <w:lang w:eastAsia="zh-CN"/>
-        </w:rPr>
-        <w:t xml:space="preserve">, </w:t>
-      </w:r>
-      <w:r>
-        <w:rPr>
-          <w:rStyle w:val="Emphasis"/>
-          <w:rFonts w:ascii="Helvetica Neue" w:hAnsi="Helvetica Neue"/>
-          <w:color w:val="0070C0"/>
-          <w:sz w:val="21"/>
-          <w:szCs w:val="21"/>
-          <w:lang w:eastAsia="zh-CN"/>
-        </w:rPr>
-        <w:t xml:space="preserve">lowest average </w:t>
-      </w:r>
-      <w:r>
-        <w:rPr>
-          <w:rStyle w:val="Emphasis"/>
-          <w:rFonts w:ascii="Helvetica Neue" w:hAnsi="Helvetica Neue"/>
-          <w:color w:val="0070C0"/>
-          <w:sz w:val="21"/>
-          <w:szCs w:val="21"/>
-          <w:lang w:eastAsia="zh-CN"/>
-        </w:rPr>
-        <w:t>running time, and the highest net rewards.</w:t>
+          <w:color w:val="FF0000"/>
+          <w:sz w:val="21"/>
+          <w:szCs w:val="21"/>
+          <w:lang w:eastAsia="zh-CN"/>
+        </w:rPr>
+      </w:pPr>
+      <w:r>
+        <w:rPr>
+          <w:rStyle w:val="Emphasis"/>
+          <w:rFonts w:ascii="Helvetica Neue" w:hAnsi="Helvetica Neue"/>
+          <w:color w:val="FF0000"/>
+          <w:sz w:val="21"/>
+          <w:szCs w:val="21"/>
+          <w:lang w:eastAsia="zh-CN"/>
+        </w:rPr>
+        <w:t>The optimal policy is the traffic rules as we implemented in the question 2. We expect our agent to behave like that, all 0 or positive rewards for each action and no penalty at all.</w:t>
       </w:r>
     </w:p>
     <w:p>
@@ -3088,21 +3136,464 @@
         <w:rPr>
           <w:rStyle w:val="Emphasis"/>
           <w:rFonts w:ascii="Helvetica Neue" w:hAnsi="Helvetica Neue"/>
-          <w:color w:val="303030"/>
-          <w:sz w:val="21"/>
-          <w:szCs w:val="21"/>
-          <w:lang w:eastAsia="zh-CN"/>
-        </w:rPr>
-      </w:pPr>
-      <w:r>
-        <w:rPr>
-          <w:rStyle w:val="Emphasis"/>
-          <w:rFonts w:ascii="Helvetica Neue" w:hAnsi="Helvetica Neue"/>
-          <w:color w:val="303030"/>
-          <w:sz w:val="21"/>
-          <w:szCs w:val="21"/>
-        </w:rPr>
-        <w:t>Does your agent get close to finding an optimal policy, i.e. reach the destination in the minimum possible time, and not incur any penalties?</w:t>
+          <w:color w:val="FF0000"/>
+          <w:sz w:val="21"/>
+          <w:szCs w:val="21"/>
+          <w:lang w:eastAsia="zh-CN"/>
+        </w:rPr>
+      </w:pPr>
+      <w:r>
+        <w:rPr>
+          <w:rStyle w:val="Emphasis"/>
+          <w:rFonts w:ascii="Helvetica Neue" w:hAnsi="Helvetica Neue"/>
+          <w:color w:val="0070C0"/>
+          <w:sz w:val="21"/>
+          <w:szCs w:val="21"/>
+          <w:lang w:eastAsia="zh-CN"/>
+        </w:rPr>
+        <w:t>In agent5.py, w</w:t>
+      </w:r>
+      <w:r>
+        <w:rPr>
+          <w:rStyle w:val="Emphasis"/>
+          <w:rFonts w:ascii="Helvetica Neue" w:hAnsi="Helvetica Neue"/>
+          <w:color w:val="0070C0"/>
+          <w:sz w:val="21"/>
+          <w:szCs w:val="21"/>
+          <w:lang w:eastAsia="zh-CN"/>
+        </w:rPr>
+        <w:t xml:space="preserve">e choose </w:t>
+      </w:r>
+      <w:r>
+        <w:rPr>
+          <w:rStyle w:val="Emphasis"/>
+          <w:rFonts w:ascii="Helvetica Neue" w:hAnsi="Helvetica Neue"/>
+          <w:color w:val="0070C0"/>
+          <w:sz w:val="21"/>
+          <w:szCs w:val="21"/>
+          <w:lang w:eastAsia="zh-CN"/>
+        </w:rPr>
+        <w:t>the</w:t>
+      </w:r>
+      <w:r>
+        <w:rPr>
+          <w:rStyle w:val="Emphasis"/>
+          <w:rFonts w:ascii="Helvetica Neue" w:hAnsi="Helvetica Neue"/>
+          <w:color w:val="0070C0"/>
+          <w:sz w:val="21"/>
+          <w:szCs w:val="21"/>
+          <w:lang w:eastAsia="zh-CN"/>
+        </w:rPr>
+        <w:t xml:space="preserve"> best combination of parameters from the previous question with epsilon 0.1, alpha 0.3, and gamma 0.3.</w:t>
+      </w:r>
+      <w:r>
+        <w:rPr>
+          <w:rStyle w:val="Emphasis"/>
+          <w:rFonts w:ascii="Helvetica Neue" w:hAnsi="Helvetica Neue" w:hint="eastAsia"/>
+          <w:color w:val="0070C0"/>
+          <w:sz w:val="21"/>
+          <w:szCs w:val="21"/>
+          <w:lang w:eastAsia="zh-CN"/>
+        </w:rPr>
+        <w:t xml:space="preserve"> </w:t>
+      </w:r>
+      <w:r>
+        <w:rPr>
+          <w:rStyle w:val="Emphasis"/>
+          <w:rFonts w:ascii="Helvetica Neue" w:hAnsi="Helvetica Neue"/>
+          <w:color w:val="0070C0"/>
+          <w:sz w:val="21"/>
+          <w:szCs w:val="21"/>
+          <w:lang w:eastAsia="zh-CN"/>
+        </w:rPr>
+        <w:t>Plus</w:t>
+      </w:r>
+      <w:r>
+        <w:rPr>
+          <w:rStyle w:val="Emphasis"/>
+          <w:rFonts w:ascii="Helvetica Neue" w:hAnsi="Helvetica Neue"/>
+          <w:color w:val="0070C0"/>
+          <w:sz w:val="21"/>
+          <w:szCs w:val="21"/>
+          <w:lang w:eastAsia="zh-CN"/>
+        </w:rPr>
+        <w:t>,</w:t>
+      </w:r>
+      <w:r>
+        <w:rPr>
+          <w:rStyle w:val="Emphasis"/>
+          <w:rFonts w:ascii="Helvetica Neue" w:hAnsi="Helvetica Neue"/>
+          <w:color w:val="0070C0"/>
+          <w:sz w:val="21"/>
+          <w:szCs w:val="21"/>
+          <w:lang w:eastAsia="zh-CN"/>
+        </w:rPr>
+        <w:t xml:space="preserve"> a random flag is added to check if one action is generated by exploration or </w:t>
+      </w:r>
+      <w:r>
+        <w:rPr>
+          <w:rStyle w:val="Emphasis"/>
+          <w:rFonts w:ascii="Helvetica Neue" w:hAnsi="Helvetica Neue"/>
+          <w:color w:val="0070C0"/>
+          <w:sz w:val="21"/>
+          <w:szCs w:val="21"/>
+          <w:lang w:eastAsia="zh-CN"/>
+        </w:rPr>
+        <w:t>exploitation</w:t>
+      </w:r>
+      <w:r>
+        <w:rPr>
+          <w:rStyle w:val="Emphasis"/>
+          <w:rFonts w:ascii="Helvetica Neue" w:hAnsi="Helvetica Neue"/>
+          <w:color w:val="0070C0"/>
+          <w:sz w:val="21"/>
+          <w:szCs w:val="21"/>
+          <w:lang w:eastAsia="zh-CN"/>
+        </w:rPr>
+        <w:t xml:space="preserve">. </w:t>
+      </w:r>
+      <w:r>
+        <w:rPr>
+          <w:rStyle w:val="Emphasis"/>
+          <w:rFonts w:ascii="Helvetica Neue" w:hAnsi="Helvetica Neue" w:hint="eastAsia"/>
+          <w:color w:val="0070C0"/>
+          <w:sz w:val="21"/>
+          <w:szCs w:val="21"/>
+          <w:lang w:eastAsia="zh-CN"/>
+        </w:rPr>
+        <w:t>Then we</w:t>
+      </w:r>
+      <w:r>
+        <w:rPr>
+          <w:rStyle w:val="Emphasis"/>
+          <w:rFonts w:ascii="Helvetica Neue" w:hAnsi="Helvetica Neue" w:hint="eastAsia"/>
+          <w:color w:val="0070C0"/>
+          <w:sz w:val="21"/>
+          <w:szCs w:val="21"/>
+          <w:lang w:eastAsia="zh-CN"/>
+        </w:rPr>
+        <w:t xml:space="preserve"> print out the </w:t>
+      </w:r>
+      <w:r>
+        <w:rPr>
+          <w:rStyle w:val="Emphasis"/>
+          <w:rFonts w:ascii="Helvetica Neue" w:hAnsi="Helvetica Neue"/>
+          <w:color w:val="0070C0"/>
+          <w:sz w:val="21"/>
+          <w:szCs w:val="21"/>
+          <w:lang w:eastAsia="zh-CN"/>
+        </w:rPr>
+        <w:t xml:space="preserve">state, </w:t>
+      </w:r>
+      <w:r>
+        <w:rPr>
+          <w:rStyle w:val="Emphasis"/>
+          <w:rFonts w:ascii="Helvetica Neue" w:hAnsi="Helvetica Neue"/>
+          <w:color w:val="0070C0"/>
+          <w:sz w:val="21"/>
+          <w:szCs w:val="21"/>
+          <w:lang w:eastAsia="zh-CN"/>
+        </w:rPr>
+        <w:t>action</w:t>
+      </w:r>
+      <w:r>
+        <w:rPr>
+          <w:rStyle w:val="Emphasis"/>
+          <w:rFonts w:ascii="Helvetica Neue" w:hAnsi="Helvetica Neue"/>
+          <w:color w:val="0070C0"/>
+          <w:sz w:val="21"/>
+          <w:szCs w:val="21"/>
+          <w:lang w:eastAsia="zh-CN"/>
+        </w:rPr>
+        <w:t>, random, and rewards</w:t>
+      </w:r>
+      <w:r>
+        <w:rPr>
+          <w:rStyle w:val="Emphasis"/>
+          <w:rFonts w:ascii="Helvetica Neue" w:hAnsi="Helvetica Neue"/>
+          <w:color w:val="0070C0"/>
+          <w:sz w:val="21"/>
+          <w:szCs w:val="21"/>
+          <w:lang w:eastAsia="zh-CN"/>
+        </w:rPr>
+        <w:t xml:space="preserve"> of the last 2 trials.</w:t>
+      </w:r>
+      <w:r>
+        <w:rPr>
+          <w:rStyle w:val="Emphasis"/>
+          <w:rFonts w:ascii="Helvetica Neue" w:hAnsi="Helvetica Neue"/>
+          <w:color w:val="0070C0"/>
+          <w:sz w:val="21"/>
+          <w:szCs w:val="21"/>
+          <w:lang w:eastAsia="zh-CN"/>
+        </w:rPr>
+        <w:t xml:space="preserve"> It shows that the agent </w:t>
+      </w:r>
+      <w:r>
+        <w:rPr>
+          <w:rStyle w:val="Emphasis"/>
+          <w:rFonts w:ascii="Helvetica Neue" w:hAnsi="Helvetica Neue"/>
+          <w:color w:val="0070C0"/>
+          <w:sz w:val="21"/>
+          <w:szCs w:val="21"/>
+          <w:lang w:eastAsia="zh-CN"/>
+        </w:rPr>
+        <w:t>basically could follow the</w:t>
+      </w:r>
+      <w:r>
+        <w:rPr>
+          <w:rStyle w:val="Emphasis"/>
+          <w:rFonts w:ascii="Helvetica Neue" w:hAnsi="Helvetica Neue"/>
+          <w:color w:val="0070C0"/>
+          <w:sz w:val="21"/>
+          <w:szCs w:val="21"/>
+          <w:lang w:eastAsia="zh-CN"/>
+        </w:rPr>
+        <w:t xml:space="preserve"> same</w:t>
+      </w:r>
+      <w:r>
+        <w:rPr>
+          <w:rStyle w:val="Emphasis"/>
+          <w:rFonts w:ascii="Helvetica Neue" w:hAnsi="Helvetica Neue"/>
+          <w:color w:val="0070C0"/>
+          <w:sz w:val="21"/>
+          <w:szCs w:val="21"/>
+          <w:lang w:eastAsia="zh-CN"/>
+        </w:rPr>
+        <w:t xml:space="preserve"> and right</w:t>
+      </w:r>
+      <w:r>
+        <w:rPr>
+          <w:rStyle w:val="Emphasis"/>
+          <w:rFonts w:ascii="Helvetica Neue" w:hAnsi="Helvetica Neue"/>
+          <w:color w:val="0070C0"/>
+          <w:sz w:val="21"/>
+          <w:szCs w:val="21"/>
+          <w:lang w:eastAsia="zh-CN"/>
+        </w:rPr>
+        <w:t xml:space="preserve"> traffic rules</w:t>
+      </w:r>
+      <w:r>
+        <w:rPr>
+          <w:rStyle w:val="Emphasis"/>
+          <w:rFonts w:ascii="Helvetica Neue" w:hAnsi="Helvetica Neue"/>
+          <w:color w:val="0070C0"/>
+          <w:sz w:val="21"/>
+          <w:szCs w:val="21"/>
+          <w:lang w:eastAsia="zh-CN"/>
+        </w:rPr>
+        <w:t xml:space="preserve"> </w:t>
+      </w:r>
+      <w:r>
+        <w:rPr>
+          <w:rStyle w:val="Emphasis"/>
+          <w:rFonts w:ascii="Helvetica Neue" w:hAnsi="Helvetica Neue"/>
+          <w:color w:val="0070C0"/>
+          <w:sz w:val="21"/>
+          <w:szCs w:val="21"/>
+          <w:lang w:eastAsia="zh-CN"/>
+        </w:rPr>
+        <w:t xml:space="preserve">getting 0 or positive rewards </w:t>
+      </w:r>
+      <w:r>
+        <w:rPr>
+          <w:rStyle w:val="Emphasis"/>
+          <w:rFonts w:ascii="Helvetica Neue" w:hAnsi="Helvetica Neue"/>
+          <w:color w:val="0070C0"/>
+          <w:sz w:val="21"/>
+          <w:szCs w:val="21"/>
+          <w:lang w:eastAsia="zh-CN"/>
+        </w:rPr>
+        <w:t>except</w:t>
+      </w:r>
+      <w:r>
+        <w:rPr>
+          <w:rStyle w:val="Emphasis"/>
+          <w:rFonts w:ascii="Helvetica Neue" w:hAnsi="Helvetica Neue"/>
+          <w:color w:val="0070C0"/>
+          <w:sz w:val="21"/>
+          <w:szCs w:val="21"/>
+          <w:lang w:eastAsia="zh-CN"/>
+        </w:rPr>
+        <w:t xml:space="preserve"> </w:t>
+      </w:r>
+      <w:r>
+        <w:rPr>
+          <w:rStyle w:val="Emphasis"/>
+          <w:rFonts w:ascii="Helvetica Neue" w:hAnsi="Helvetica Neue"/>
+          <w:color w:val="0070C0"/>
+          <w:sz w:val="21"/>
+          <w:szCs w:val="21"/>
+          <w:lang w:eastAsia="zh-CN"/>
+        </w:rPr>
+        <w:t xml:space="preserve">a few </w:t>
+      </w:r>
+      <w:r>
+        <w:rPr>
+          <w:rStyle w:val="Emphasis"/>
+          <w:rFonts w:ascii="Helvetica Neue" w:hAnsi="Helvetica Neue"/>
+          <w:color w:val="0070C0"/>
+          <w:sz w:val="21"/>
+          <w:szCs w:val="21"/>
+          <w:lang w:eastAsia="zh-CN"/>
+        </w:rPr>
+        <w:t>iterations</w:t>
+      </w:r>
+      <w:r>
+        <w:rPr>
+          <w:rStyle w:val="Emphasis"/>
+          <w:rFonts w:ascii="Helvetica Neue" w:hAnsi="Helvetica Neue"/>
+          <w:color w:val="0070C0"/>
+          <w:sz w:val="21"/>
+          <w:szCs w:val="21"/>
+          <w:lang w:eastAsia="zh-CN"/>
+        </w:rPr>
+        <w:t xml:space="preserve"> like</w:t>
+      </w:r>
+      <w:r>
+        <w:rPr>
+          <w:rStyle w:val="Emphasis"/>
+          <w:rFonts w:ascii="Helvetica Neue" w:hAnsi="Helvetica Neue"/>
+          <w:color w:val="0070C0"/>
+          <w:sz w:val="21"/>
+          <w:szCs w:val="21"/>
+          <w:lang w:eastAsia="zh-CN"/>
+        </w:rPr>
+        <w:t xml:space="preserve"> deadline 31</w:t>
+      </w:r>
+      <w:r>
+        <w:rPr>
+          <w:rStyle w:val="Emphasis"/>
+          <w:rFonts w:ascii="Helvetica Neue" w:hAnsi="Helvetica Neue"/>
+          <w:color w:val="0070C0"/>
+          <w:sz w:val="21"/>
+          <w:szCs w:val="21"/>
+          <w:lang w:eastAsia="zh-CN"/>
+        </w:rPr>
+        <w:t xml:space="preserve"> in the last trial.</w:t>
+      </w:r>
+      <w:r>
+        <w:rPr>
+          <w:rStyle w:val="Emphasis"/>
+          <w:rFonts w:ascii="Helvetica Neue" w:hAnsi="Helvetica Neue"/>
+          <w:color w:val="0070C0"/>
+          <w:sz w:val="21"/>
+          <w:szCs w:val="21"/>
+          <w:lang w:eastAsia="zh-CN"/>
+        </w:rPr>
+        <w:t xml:space="preserve"> It broke the </w:t>
+      </w:r>
+      <w:r>
+        <w:rPr>
+          <w:rStyle w:val="Emphasis"/>
+          <w:rFonts w:ascii="Helvetica Neue" w:hAnsi="Helvetica Neue"/>
+          <w:color w:val="0070C0"/>
+          <w:sz w:val="21"/>
+          <w:szCs w:val="21"/>
+          <w:lang w:eastAsia="zh-CN"/>
+        </w:rPr>
+        <w:t>rules.</w:t>
+      </w:r>
+      <w:r>
+        <w:rPr>
+          <w:rStyle w:val="Emphasis"/>
+          <w:rFonts w:ascii="Helvetica Neue" w:hAnsi="Helvetica Neue"/>
+          <w:color w:val="0070C0"/>
+          <w:sz w:val="21"/>
+          <w:szCs w:val="21"/>
+          <w:lang w:eastAsia="zh-CN"/>
+        </w:rPr>
+        <w:t xml:space="preserve"> </w:t>
+      </w:r>
+      <w:r>
+        <w:rPr>
+          <w:rStyle w:val="Emphasis"/>
+          <w:rFonts w:ascii="Helvetica Neue" w:hAnsi="Helvetica Neue"/>
+          <w:color w:val="0070C0"/>
+          <w:sz w:val="21"/>
+          <w:szCs w:val="21"/>
+          <w:lang w:eastAsia="zh-CN"/>
+        </w:rPr>
+        <w:t>But</w:t>
+      </w:r>
+      <w:r>
+        <w:rPr>
+          <w:rStyle w:val="Emphasis"/>
+          <w:rFonts w:ascii="Helvetica Neue" w:hAnsi="Helvetica Neue"/>
+          <w:color w:val="0070C0"/>
+          <w:sz w:val="21"/>
+          <w:szCs w:val="21"/>
+          <w:lang w:eastAsia="zh-CN"/>
+        </w:rPr>
+        <w:t xml:space="preserve"> we could also notice it’</w:t>
+      </w:r>
+      <w:r>
+        <w:rPr>
+          <w:rStyle w:val="Emphasis"/>
+          <w:rFonts w:ascii="Helvetica Neue" w:hAnsi="Helvetica Neue" w:hint="eastAsia"/>
+          <w:color w:val="0070C0"/>
+          <w:sz w:val="21"/>
+          <w:szCs w:val="21"/>
+          <w:lang w:eastAsia="zh-CN"/>
+        </w:rPr>
+        <w:t>s action was generated by epsilon exploration.</w:t>
+      </w:r>
+      <w:r>
+        <w:rPr>
+          <w:rStyle w:val="Emphasis"/>
+          <w:rFonts w:ascii="Helvetica Neue" w:hAnsi="Helvetica Neue"/>
+          <w:color w:val="0070C0"/>
+          <w:sz w:val="21"/>
+          <w:szCs w:val="21"/>
+          <w:lang w:eastAsia="zh-CN"/>
+        </w:rPr>
+        <w:t xml:space="preserve"> It makes sense to make a mistake</w:t>
+      </w:r>
+      <w:r>
+        <w:rPr>
+          <w:rStyle w:val="Emphasis"/>
+          <w:rFonts w:ascii="Helvetica Neue" w:hAnsi="Helvetica Neue"/>
+          <w:color w:val="0070C0"/>
+          <w:sz w:val="21"/>
+          <w:szCs w:val="21"/>
+          <w:lang w:eastAsia="zh-CN"/>
+        </w:rPr>
+        <w:t xml:space="preserve"> as trying something new</w:t>
+      </w:r>
+      <w:bookmarkStart w:id="0" w:name="_GoBack"/>
+      <w:bookmarkEnd w:id="0"/>
+      <w:r>
+        <w:rPr>
+          <w:rStyle w:val="Emphasis"/>
+          <w:rFonts w:ascii="Helvetica Neue" w:hAnsi="Helvetica Neue"/>
+          <w:color w:val="0070C0"/>
+          <w:sz w:val="21"/>
+          <w:szCs w:val="21"/>
+          <w:lang w:eastAsia="zh-CN"/>
+        </w:rPr>
+        <w:t>.</w:t>
+      </w:r>
+      <w:r>
+        <w:rPr>
+          <w:rStyle w:val="Emphasis"/>
+          <w:rFonts w:ascii="Helvetica Neue" w:hAnsi="Helvetica Neue"/>
+          <w:color w:val="0070C0"/>
+          <w:sz w:val="21"/>
+          <w:szCs w:val="21"/>
+          <w:lang w:eastAsia="zh-CN"/>
+        </w:rPr>
+        <w:t xml:space="preserve"> Therefore, it’</w:t>
+      </w:r>
+      <w:r>
+        <w:rPr>
+          <w:rStyle w:val="Emphasis"/>
+          <w:rFonts w:ascii="Helvetica Neue" w:hAnsi="Helvetica Neue" w:hint="eastAsia"/>
+          <w:color w:val="0070C0"/>
+          <w:sz w:val="21"/>
+          <w:szCs w:val="21"/>
+          <w:lang w:eastAsia="zh-CN"/>
+        </w:rPr>
+        <w:t>s safe to say our agent get close to an optimal policy.</w:t>
       </w:r>
     </w:p>
     <w:p>
@@ -3119,446 +3610,26 @@
           <w:lang w:eastAsia="zh-CN"/>
         </w:rPr>
       </w:pPr>
-      <w:r>
-        <w:rPr>
-          <w:rStyle w:val="Emphasis"/>
-          <w:rFonts w:ascii="Helvetica Neue" w:hAnsi="Helvetica Neue"/>
-          <w:color w:val="0070C0"/>
-          <w:sz w:val="21"/>
-          <w:szCs w:val="21"/>
-          <w:lang w:eastAsia="zh-CN"/>
-        </w:rPr>
-        <w:t>In agent5.py, w</w:t>
-      </w:r>
-      <w:r>
-        <w:rPr>
-          <w:rStyle w:val="Emphasis"/>
-          <w:rFonts w:ascii="Helvetica Neue" w:hAnsi="Helvetica Neue"/>
-          <w:color w:val="0070C0"/>
-          <w:sz w:val="21"/>
-          <w:szCs w:val="21"/>
-          <w:lang w:eastAsia="zh-CN"/>
-        </w:rPr>
-        <w:t xml:space="preserve">e choose </w:t>
-      </w:r>
-      <w:r>
-        <w:rPr>
-          <w:rStyle w:val="Emphasis"/>
-          <w:rFonts w:ascii="Helvetica Neue" w:hAnsi="Helvetica Neue"/>
-          <w:color w:val="0070C0"/>
-          <w:sz w:val="21"/>
-          <w:szCs w:val="21"/>
-          <w:lang w:eastAsia="zh-CN"/>
-        </w:rPr>
-        <w:t>the</w:t>
-      </w:r>
-      <w:r>
-        <w:rPr>
-          <w:rStyle w:val="Emphasis"/>
-          <w:rFonts w:ascii="Helvetica Neue" w:hAnsi="Helvetica Neue"/>
-          <w:color w:val="0070C0"/>
-          <w:sz w:val="21"/>
-          <w:szCs w:val="21"/>
-          <w:lang w:eastAsia="zh-CN"/>
-        </w:rPr>
-        <w:t xml:space="preserve"> best combination of parameters from the previous question with epsilon 0.1, alpha 0.3, and gamma 0.3.</w:t>
-      </w:r>
-      <w:r>
-        <w:rPr>
-          <w:rStyle w:val="Emphasis"/>
-          <w:rFonts w:ascii="Helvetica Neue" w:hAnsi="Helvetica Neue" w:hint="eastAsia"/>
-          <w:color w:val="0070C0"/>
-          <w:sz w:val="21"/>
-          <w:szCs w:val="21"/>
-          <w:lang w:eastAsia="zh-CN"/>
-        </w:rPr>
-        <w:t xml:space="preserve"> </w:t>
-      </w:r>
-      <w:r>
-        <w:rPr>
-          <w:rStyle w:val="Emphasis"/>
-          <w:rFonts w:ascii="Helvetica Neue" w:hAnsi="Helvetica Neue"/>
-          <w:color w:val="0070C0"/>
-          <w:sz w:val="21"/>
-          <w:szCs w:val="21"/>
-          <w:lang w:eastAsia="zh-CN"/>
-        </w:rPr>
-        <w:t>Plus</w:t>
-      </w:r>
-      <w:r>
-        <w:rPr>
-          <w:rStyle w:val="Emphasis"/>
-          <w:rFonts w:ascii="Helvetica Neue" w:hAnsi="Helvetica Neue"/>
-          <w:color w:val="0070C0"/>
-          <w:sz w:val="21"/>
-          <w:szCs w:val="21"/>
-          <w:lang w:eastAsia="zh-CN"/>
-        </w:rPr>
-        <w:t>,</w:t>
-      </w:r>
-      <w:r>
-        <w:rPr>
-          <w:rStyle w:val="Emphasis"/>
-          <w:rFonts w:ascii="Helvetica Neue" w:hAnsi="Helvetica Neue"/>
-          <w:color w:val="0070C0"/>
-          <w:sz w:val="21"/>
-          <w:szCs w:val="21"/>
-          <w:lang w:eastAsia="zh-CN"/>
-        </w:rPr>
-        <w:t xml:space="preserve"> a random flag is added to check if one action is generated by exploration or </w:t>
-      </w:r>
-      <w:r>
-        <w:rPr>
-          <w:rStyle w:val="Emphasis"/>
-          <w:rFonts w:ascii="Helvetica Neue" w:hAnsi="Helvetica Neue"/>
-          <w:color w:val="0070C0"/>
-          <w:sz w:val="21"/>
-          <w:szCs w:val="21"/>
-          <w:lang w:eastAsia="zh-CN"/>
-        </w:rPr>
-        <w:t>exploitation</w:t>
-      </w:r>
-      <w:r>
-        <w:rPr>
-          <w:rStyle w:val="Emphasis"/>
-          <w:rFonts w:ascii="Helvetica Neue" w:hAnsi="Helvetica Neue"/>
-          <w:color w:val="0070C0"/>
-          <w:sz w:val="21"/>
-          <w:szCs w:val="21"/>
-          <w:lang w:eastAsia="zh-CN"/>
-        </w:rPr>
-        <w:t xml:space="preserve">. </w:t>
-      </w:r>
-      <w:r>
-        <w:rPr>
-          <w:rStyle w:val="Emphasis"/>
-          <w:rFonts w:ascii="Helvetica Neue" w:hAnsi="Helvetica Neue" w:hint="eastAsia"/>
-          <w:color w:val="0070C0"/>
-          <w:sz w:val="21"/>
-          <w:szCs w:val="21"/>
-          <w:lang w:eastAsia="zh-CN"/>
-        </w:rPr>
-        <w:t>Then we</w:t>
-      </w:r>
-      <w:r>
-        <w:rPr>
-          <w:rStyle w:val="Emphasis"/>
-          <w:rFonts w:ascii="Helvetica Neue" w:hAnsi="Helvetica Neue" w:hint="eastAsia"/>
-          <w:color w:val="0070C0"/>
-          <w:sz w:val="21"/>
-          <w:szCs w:val="21"/>
-          <w:lang w:eastAsia="zh-CN"/>
-        </w:rPr>
-        <w:t xml:space="preserve"> print out the </w:t>
-      </w:r>
-      <w:r>
-        <w:rPr>
-          <w:rStyle w:val="Emphasis"/>
-          <w:rFonts w:ascii="Helvetica Neue" w:hAnsi="Helvetica Neue"/>
-          <w:color w:val="0070C0"/>
-          <w:sz w:val="21"/>
-          <w:szCs w:val="21"/>
-          <w:lang w:eastAsia="zh-CN"/>
-        </w:rPr>
-        <w:t xml:space="preserve">state, </w:t>
-      </w:r>
-      <w:r>
-        <w:rPr>
-          <w:rStyle w:val="Emphasis"/>
-          <w:rFonts w:ascii="Helvetica Neue" w:hAnsi="Helvetica Neue"/>
-          <w:color w:val="0070C0"/>
-          <w:sz w:val="21"/>
-          <w:szCs w:val="21"/>
-          <w:lang w:eastAsia="zh-CN"/>
-        </w:rPr>
-        <w:t>action</w:t>
-      </w:r>
-      <w:r>
-        <w:rPr>
-          <w:rStyle w:val="Emphasis"/>
-          <w:rFonts w:ascii="Helvetica Neue" w:hAnsi="Helvetica Neue"/>
-          <w:color w:val="0070C0"/>
-          <w:sz w:val="21"/>
-          <w:szCs w:val="21"/>
-          <w:lang w:eastAsia="zh-CN"/>
-        </w:rPr>
-        <w:t>, random, and rewards</w:t>
-      </w:r>
-      <w:r>
-        <w:rPr>
-          <w:rStyle w:val="Emphasis"/>
-          <w:rFonts w:ascii="Helvetica Neue" w:hAnsi="Helvetica Neue"/>
-          <w:color w:val="0070C0"/>
-          <w:sz w:val="21"/>
-          <w:szCs w:val="21"/>
-          <w:lang w:eastAsia="zh-CN"/>
-        </w:rPr>
-        <w:t xml:space="preserve"> of the last 2 trials.</w:t>
-      </w:r>
-      <w:r>
-        <w:rPr>
-          <w:rStyle w:val="Emphasis"/>
-          <w:rFonts w:ascii="Helvetica Neue" w:hAnsi="Helvetica Neue"/>
-          <w:color w:val="0070C0"/>
-          <w:sz w:val="21"/>
-          <w:szCs w:val="21"/>
-          <w:lang w:eastAsia="zh-CN"/>
-        </w:rPr>
-        <w:t xml:space="preserve"> It shows that the agent </w:t>
-      </w:r>
-      <w:r>
-        <w:rPr>
-          <w:rStyle w:val="Emphasis"/>
-          <w:rFonts w:ascii="Helvetica Neue" w:hAnsi="Helvetica Neue"/>
-          <w:color w:val="0070C0"/>
-          <w:sz w:val="21"/>
-          <w:szCs w:val="21"/>
-          <w:lang w:eastAsia="zh-CN"/>
-        </w:rPr>
-        <w:t>basically could follow the</w:t>
-      </w:r>
-      <w:r>
-        <w:rPr>
-          <w:rStyle w:val="Emphasis"/>
-          <w:rFonts w:ascii="Helvetica Neue" w:hAnsi="Helvetica Neue"/>
-          <w:color w:val="0070C0"/>
-          <w:sz w:val="21"/>
-          <w:szCs w:val="21"/>
-          <w:lang w:eastAsia="zh-CN"/>
-        </w:rPr>
-        <w:t xml:space="preserve"> same</w:t>
-      </w:r>
-      <w:r>
-        <w:rPr>
-          <w:rStyle w:val="Emphasis"/>
-          <w:rFonts w:ascii="Helvetica Neue" w:hAnsi="Helvetica Neue"/>
-          <w:color w:val="0070C0"/>
-          <w:sz w:val="21"/>
-          <w:szCs w:val="21"/>
-          <w:lang w:eastAsia="zh-CN"/>
-        </w:rPr>
-        <w:t xml:space="preserve"> and right</w:t>
-      </w:r>
-      <w:r>
-        <w:rPr>
-          <w:rStyle w:val="Emphasis"/>
-          <w:rFonts w:ascii="Helvetica Neue" w:hAnsi="Helvetica Neue"/>
-          <w:color w:val="0070C0"/>
-          <w:sz w:val="21"/>
-          <w:szCs w:val="21"/>
-          <w:lang w:eastAsia="zh-CN"/>
-        </w:rPr>
-        <w:t xml:space="preserve"> traffic rules</w:t>
-      </w:r>
-      <w:r>
-        <w:rPr>
-          <w:rStyle w:val="Emphasis"/>
-          <w:rFonts w:ascii="Helvetica Neue" w:hAnsi="Helvetica Neue"/>
-          <w:color w:val="0070C0"/>
-          <w:sz w:val="21"/>
-          <w:szCs w:val="21"/>
-          <w:lang w:eastAsia="zh-CN"/>
-        </w:rPr>
-        <w:t xml:space="preserve"> </w:t>
-      </w:r>
-      <w:r>
-        <w:rPr>
-          <w:rStyle w:val="Emphasis"/>
-          <w:rFonts w:ascii="Helvetica Neue" w:hAnsi="Helvetica Neue"/>
-          <w:color w:val="0070C0"/>
-          <w:sz w:val="21"/>
-          <w:szCs w:val="21"/>
-          <w:lang w:eastAsia="zh-CN"/>
-        </w:rPr>
-        <w:t>except</w:t>
-      </w:r>
-      <w:r>
-        <w:rPr>
-          <w:rStyle w:val="Emphasis"/>
-          <w:rFonts w:ascii="Helvetica Neue" w:hAnsi="Helvetica Neue"/>
-          <w:color w:val="0070C0"/>
-          <w:sz w:val="21"/>
-          <w:szCs w:val="21"/>
-          <w:lang w:eastAsia="zh-CN"/>
-        </w:rPr>
-        <w:t xml:space="preserve"> </w:t>
-      </w:r>
-      <w:r>
-        <w:rPr>
-          <w:rStyle w:val="Emphasis"/>
-          <w:rFonts w:ascii="Helvetica Neue" w:hAnsi="Helvetica Neue"/>
-          <w:color w:val="0070C0"/>
-          <w:sz w:val="21"/>
-          <w:szCs w:val="21"/>
-          <w:lang w:eastAsia="zh-CN"/>
-        </w:rPr>
-        <w:t xml:space="preserve">a few </w:t>
-      </w:r>
-      <w:r>
-        <w:rPr>
-          <w:rStyle w:val="Emphasis"/>
-          <w:rFonts w:ascii="Helvetica Neue" w:hAnsi="Helvetica Neue"/>
-          <w:color w:val="0070C0"/>
-          <w:sz w:val="21"/>
-          <w:szCs w:val="21"/>
-          <w:lang w:eastAsia="zh-CN"/>
-        </w:rPr>
-        <w:t>iterations</w:t>
-      </w:r>
-      <w:r>
-        <w:rPr>
-          <w:rStyle w:val="Emphasis"/>
-          <w:rFonts w:ascii="Helvetica Neue" w:hAnsi="Helvetica Neue"/>
-          <w:color w:val="0070C0"/>
-          <w:sz w:val="21"/>
-          <w:szCs w:val="21"/>
-          <w:lang w:eastAsia="zh-CN"/>
-        </w:rPr>
-        <w:t xml:space="preserve"> like</w:t>
-      </w:r>
-      <w:r>
-        <w:rPr>
-          <w:rStyle w:val="Emphasis"/>
-          <w:rFonts w:ascii="Helvetica Neue" w:hAnsi="Helvetica Neue"/>
-          <w:color w:val="0070C0"/>
-          <w:sz w:val="21"/>
-          <w:szCs w:val="21"/>
-          <w:lang w:eastAsia="zh-CN"/>
-        </w:rPr>
-        <w:t xml:space="preserve"> deadline 31</w:t>
-      </w:r>
-      <w:r>
-        <w:rPr>
-          <w:rStyle w:val="Emphasis"/>
-          <w:rFonts w:ascii="Helvetica Neue" w:hAnsi="Helvetica Neue"/>
-          <w:color w:val="0070C0"/>
-          <w:sz w:val="21"/>
-          <w:szCs w:val="21"/>
-          <w:lang w:eastAsia="zh-CN"/>
-        </w:rPr>
-        <w:t xml:space="preserve"> in the last trial.</w:t>
-      </w:r>
-      <w:r>
-        <w:rPr>
-          <w:rStyle w:val="Emphasis"/>
-          <w:rFonts w:ascii="Helvetica Neue" w:hAnsi="Helvetica Neue"/>
-          <w:color w:val="0070C0"/>
-          <w:sz w:val="21"/>
-          <w:szCs w:val="21"/>
-          <w:lang w:eastAsia="zh-CN"/>
-        </w:rPr>
-        <w:t xml:space="preserve"> It broke the </w:t>
-      </w:r>
-      <w:r>
-        <w:rPr>
-          <w:rStyle w:val="Emphasis"/>
-          <w:rFonts w:ascii="Helvetica Neue" w:hAnsi="Helvetica Neue"/>
-          <w:color w:val="0070C0"/>
-          <w:sz w:val="21"/>
-          <w:szCs w:val="21"/>
-          <w:lang w:eastAsia="zh-CN"/>
-        </w:rPr>
-        <w:t>rules.</w:t>
-      </w:r>
-      <w:r>
-        <w:rPr>
-          <w:rStyle w:val="Emphasis"/>
-          <w:rFonts w:ascii="Helvetica Neue" w:hAnsi="Helvetica Neue"/>
-          <w:color w:val="0070C0"/>
-          <w:sz w:val="21"/>
-          <w:szCs w:val="21"/>
-          <w:lang w:eastAsia="zh-CN"/>
-        </w:rPr>
-        <w:t xml:space="preserve"> </w:t>
-      </w:r>
-      <w:r>
-        <w:rPr>
-          <w:rStyle w:val="Emphasis"/>
-          <w:rFonts w:ascii="Helvetica Neue" w:hAnsi="Helvetica Neue"/>
-          <w:color w:val="0070C0"/>
-          <w:sz w:val="21"/>
-          <w:szCs w:val="21"/>
-          <w:lang w:eastAsia="zh-CN"/>
-        </w:rPr>
-        <w:t>But</w:t>
-      </w:r>
-      <w:r>
-        <w:rPr>
-          <w:rStyle w:val="Emphasis"/>
-          <w:rFonts w:ascii="Helvetica Neue" w:hAnsi="Helvetica Neue"/>
-          <w:color w:val="0070C0"/>
-          <w:sz w:val="21"/>
-          <w:szCs w:val="21"/>
-          <w:lang w:eastAsia="zh-CN"/>
-        </w:rPr>
-        <w:t xml:space="preserve"> we could also notice it’</w:t>
-      </w:r>
-      <w:r>
-        <w:rPr>
-          <w:rStyle w:val="Emphasis"/>
-          <w:rFonts w:ascii="Helvetica Neue" w:hAnsi="Helvetica Neue" w:hint="eastAsia"/>
-          <w:color w:val="0070C0"/>
-          <w:sz w:val="21"/>
-          <w:szCs w:val="21"/>
-          <w:lang w:eastAsia="zh-CN"/>
-        </w:rPr>
-        <w:t>s action was generated by epsilon exploration.</w:t>
-      </w:r>
-      <w:r>
-        <w:rPr>
-          <w:rStyle w:val="Emphasis"/>
-          <w:rFonts w:ascii="Helvetica Neue" w:hAnsi="Helvetica Neue"/>
-          <w:color w:val="0070C0"/>
-          <w:sz w:val="21"/>
-          <w:szCs w:val="21"/>
-          <w:lang w:eastAsia="zh-CN"/>
-        </w:rPr>
-        <w:t xml:space="preserve"> It makes sense to make a mistake.</w:t>
-      </w:r>
-      <w:r>
-        <w:rPr>
-          <w:rStyle w:val="Emphasis"/>
-          <w:rFonts w:ascii="Helvetica Neue" w:hAnsi="Helvetica Neue"/>
-          <w:color w:val="0070C0"/>
-          <w:sz w:val="21"/>
-          <w:szCs w:val="21"/>
-          <w:lang w:eastAsia="zh-CN"/>
-        </w:rPr>
-        <w:t xml:space="preserve"> Therefore, it’</w:t>
-      </w:r>
-      <w:r>
-        <w:rPr>
-          <w:rStyle w:val="Emphasis"/>
-          <w:rFonts w:ascii="Helvetica Neue" w:hAnsi="Helvetica Neue" w:hint="eastAsia"/>
-          <w:color w:val="0070C0"/>
-          <w:sz w:val="21"/>
-          <w:szCs w:val="21"/>
-          <w:lang w:eastAsia="zh-CN"/>
-        </w:rPr>
-        <w:t>s safe to say our agent get close to an optimal policy.</w:t>
-      </w:r>
-      <w:bookmarkStart w:id="0" w:name="_GoBack"/>
-      <w:bookmarkEnd w:id="0"/>
-    </w:p>
-    <w:p>
-      <w:pPr>
-        <w:rPr>
-          <w:rStyle w:val="Emphasis"/>
-          <w:rFonts w:ascii="Helvetica Neue" w:hAnsi="Helvetica Neue" w:cs="Times New Roman"/>
-          <w:color w:val="0070C0"/>
-          <w:sz w:val="21"/>
-          <w:szCs w:val="21"/>
-          <w:lang w:eastAsia="zh-CN"/>
-        </w:rPr>
-      </w:pPr>
-      <w:r>
-        <w:rPr>
-          <w:rStyle w:val="Emphasis"/>
-          <w:rFonts w:ascii="Helvetica Neue" w:hAnsi="Helvetica Neue" w:cs="Times New Roman"/>
-          <w:color w:val="0070C0"/>
-          <w:sz w:val="21"/>
-          <w:szCs w:val="21"/>
-          <w:lang w:eastAsia="zh-CN"/>
+    </w:p>
+    <w:p>
+      <w:pPr>
+        <w:rPr>
+          <w:rStyle w:val="Emphasis"/>
+          <w:rFonts w:ascii="Helvetica Neue" w:hAnsi="Helvetica Neue" w:cs="Times New Roman"/>
+          <w:color w:val="0070C0"/>
+          <w:sz w:val="21"/>
+          <w:szCs w:val="21"/>
+          <w:lang w:eastAsia="zh-CN"/>
+        </w:rPr>
+      </w:pPr>
+      <w:r>
+        <w:rPr>
+          <w:rStyle w:val="Emphasis"/>
+          <w:rFonts w:ascii="Helvetica Neue" w:hAnsi="Helvetica Neue" w:cs="Times New Roman"/>
+          <w:noProof/>
+          <w:color w:val="0070C0"/>
+          <w:sz w:val="21"/>
+          <w:szCs w:val="21"/>
         </w:rPr>
         <w:drawing>
           <wp:inline distT="0" distB="0" distL="0" distR="0" wp14:anchorId="4CECE302" wp14:editId="1CAB85A1">

</xml_diff>